<commit_message>
Implement price-time priority matching engine
</commit_message>
<xml_diff>
--- a/notes.docx
+++ b/notes.docx
@@ -449,10 +449,976 @@
       </w:r>
     </w:p>
     <w:p>
+      <w:pPr>
+        <w:pBdr>
+          <w:bottom w:val="double" w:sz="6" w:space="1" w:color="auto"/>
+        </w:pBdr>
+      </w:pPr>
       <w:r>
         <w:t>That is a project you can use everywhere, not just JPM.</w:t>
       </w:r>
     </w:p>
+    <w:p>
+      <w:pPr>
+        <w:rPr>
+          <w:b/>
+          <w:bCs/>
+        </w:rPr>
+      </w:pPr>
+      <w:r>
+        <w:rPr>
+          <w:b/>
+          <w:bCs/>
+        </w:rPr>
+        <w:t>1) What your project is (and what it does)</w:t>
+      </w:r>
+    </w:p>
+    <w:p>
+      <w:r>
+        <w:rPr>
+          <w:b/>
+          <w:bCs/>
+        </w:rPr>
+        <w:t>A “Limit Order Book + Matching Engine” is the core engine behind how markets/exchanges match buyers and sellers.</w:t>
+      </w:r>
+      <w:r>
+        <w:t xml:space="preserve"> It’s the beating heart of trading infrastructure.</w:t>
+      </w:r>
+    </w:p>
+    <w:p>
+      <w:r>
+        <w:t>Your project will do two things:</w:t>
+      </w:r>
+    </w:p>
+    <w:p>
+      <w:pPr>
+        <w:rPr>
+          <w:b/>
+          <w:bCs/>
+        </w:rPr>
+      </w:pPr>
+      <w:r>
+        <w:rPr>
+          <w:b/>
+          <w:bCs/>
+        </w:rPr>
+        <w:t>A) Maintain the order book (the “waiting room”)</w:t>
+      </w:r>
+    </w:p>
+    <w:p>
+      <w:r>
+        <w:t xml:space="preserve">It stores </w:t>
+      </w:r>
+      <w:r>
+        <w:rPr>
+          <w:i/>
+          <w:iCs/>
+        </w:rPr>
+        <w:t>resting</w:t>
+      </w:r>
+      <w:r>
+        <w:t xml:space="preserve"> orders that haven’t been matched yet:</w:t>
+      </w:r>
+    </w:p>
+    <w:p>
+      <w:pPr>
+        <w:numPr>
+          <w:ilvl w:val="0"/>
+          <w:numId w:val="9"/>
+        </w:numPr>
+      </w:pPr>
+      <w:r>
+        <w:rPr>
+          <w:b/>
+          <w:bCs/>
+        </w:rPr>
+        <w:t>Bids (Buy orders):</w:t>
+      </w:r>
+      <w:r>
+        <w:t xml:space="preserve"> people willing to buy at some max price</w:t>
+      </w:r>
+    </w:p>
+    <w:p>
+      <w:pPr>
+        <w:numPr>
+          <w:ilvl w:val="0"/>
+          <w:numId w:val="9"/>
+        </w:numPr>
+      </w:pPr>
+      <w:r>
+        <w:rPr>
+          <w:b/>
+          <w:bCs/>
+        </w:rPr>
+        <w:t>Asks (Sell orders):</w:t>
+      </w:r>
+      <w:r>
+        <w:t xml:space="preserve"> people willing to sell at some min price</w:t>
+      </w:r>
+    </w:p>
+    <w:p>
+      <w:r>
+        <w:t xml:space="preserve">A </w:t>
+      </w:r>
+      <w:r>
+        <w:rPr>
+          <w:b/>
+          <w:bCs/>
+        </w:rPr>
+        <w:t>limit order</w:t>
+      </w:r>
+      <w:r>
+        <w:t xml:space="preserve"> means:</w:t>
+      </w:r>
+    </w:p>
+    <w:p>
+      <w:pPr>
+        <w:numPr>
+          <w:ilvl w:val="0"/>
+          <w:numId w:val="10"/>
+        </w:numPr>
+      </w:pPr>
+      <w:r>
+        <w:t xml:space="preserve">“Buy </w:t>
+      </w:r>
+      <w:r>
+        <w:rPr>
+          <w:b/>
+          <w:bCs/>
+        </w:rPr>
+        <w:t>up to</w:t>
+      </w:r>
+      <w:r>
+        <w:t xml:space="preserve"> price P” or “Sell </w:t>
+      </w:r>
+      <w:r>
+        <w:rPr>
+          <w:b/>
+          <w:bCs/>
+        </w:rPr>
+        <w:t>down to</w:t>
+      </w:r>
+      <w:r>
+        <w:t xml:space="preserve"> price P”.</w:t>
+      </w:r>
+    </w:p>
+    <w:p>
+      <w:r>
+        <w:t>So:</w:t>
+      </w:r>
+    </w:p>
+    <w:p>
+      <w:pPr>
+        <w:numPr>
+          <w:ilvl w:val="0"/>
+          <w:numId w:val="11"/>
+        </w:numPr>
+      </w:pPr>
+      <w:r>
+        <w:t xml:space="preserve">Buy limit @ 100 means: </w:t>
+      </w:r>
+      <w:r>
+        <w:rPr>
+          <w:i/>
+          <w:iCs/>
+        </w:rPr>
+        <w:t>don’t pay more than 100</w:t>
+      </w:r>
+    </w:p>
+    <w:p>
+      <w:pPr>
+        <w:numPr>
+          <w:ilvl w:val="0"/>
+          <w:numId w:val="11"/>
+        </w:numPr>
+      </w:pPr>
+      <w:r>
+        <w:t xml:space="preserve">Sell limit @ 105 means: </w:t>
+      </w:r>
+      <w:r>
+        <w:rPr>
+          <w:i/>
+          <w:iCs/>
+        </w:rPr>
+        <w:t>don’t accept less than 105</w:t>
+      </w:r>
+    </w:p>
+    <w:p>
+      <w:r>
+        <w:t>The book is always sorted:</w:t>
+      </w:r>
+    </w:p>
+    <w:p>
+      <w:pPr>
+        <w:numPr>
+          <w:ilvl w:val="0"/>
+          <w:numId w:val="12"/>
+        </w:numPr>
+      </w:pPr>
+      <w:r>
+        <w:rPr>
+          <w:b/>
+          <w:bCs/>
+        </w:rPr>
+        <w:t>Best bid</w:t>
+      </w:r>
+      <w:r>
+        <w:t xml:space="preserve"> = highest buy price currently available</w:t>
+      </w:r>
+    </w:p>
+    <w:p>
+      <w:pPr>
+        <w:numPr>
+          <w:ilvl w:val="0"/>
+          <w:numId w:val="12"/>
+        </w:numPr>
+      </w:pPr>
+      <w:r>
+        <w:rPr>
+          <w:b/>
+          <w:bCs/>
+        </w:rPr>
+        <w:t>Best ask</w:t>
+      </w:r>
+      <w:r>
+        <w:t xml:space="preserve"> = lowest sell price currently available</w:t>
+      </w:r>
+    </w:p>
+    <w:p>
+      <w:pPr>
+        <w:rPr>
+          <w:b/>
+          <w:bCs/>
+        </w:rPr>
+      </w:pPr>
+      <w:r>
+        <w:rPr>
+          <w:b/>
+          <w:bCs/>
+        </w:rPr>
+        <w:t>B) Match incoming orders (the “matching engine”)</w:t>
+      </w:r>
+    </w:p>
+    <w:p>
+      <w:r>
+        <w:t xml:space="preserve">When a new order arrives, the engine checks if it can trade </w:t>
+      </w:r>
+      <w:r>
+        <w:rPr>
+          <w:b/>
+          <w:bCs/>
+        </w:rPr>
+        <w:t>immediately</w:t>
+      </w:r>
+      <w:r>
+        <w:t>:</w:t>
+      </w:r>
+    </w:p>
+    <w:p>
+      <w:pPr>
+        <w:numPr>
+          <w:ilvl w:val="0"/>
+          <w:numId w:val="13"/>
+        </w:numPr>
+      </w:pPr>
+      <w:r>
+        <w:t xml:space="preserve">A </w:t>
+      </w:r>
+      <w:r>
+        <w:rPr>
+          <w:b/>
+          <w:bCs/>
+        </w:rPr>
+        <w:t>buy</w:t>
+      </w:r>
+      <w:r>
+        <w:t xml:space="preserve"> order can match if there’s an ask priced </w:t>
+      </w:r>
+      <w:r>
+        <w:rPr>
+          <w:b/>
+          <w:bCs/>
+        </w:rPr>
+        <w:t>≤ buy price</w:t>
+      </w:r>
+    </w:p>
+    <w:p>
+      <w:pPr>
+        <w:numPr>
+          <w:ilvl w:val="0"/>
+          <w:numId w:val="13"/>
+        </w:numPr>
+      </w:pPr>
+      <w:r>
+        <w:t xml:space="preserve">A </w:t>
+      </w:r>
+      <w:r>
+        <w:rPr>
+          <w:b/>
+          <w:bCs/>
+        </w:rPr>
+        <w:t>sell</w:t>
+      </w:r>
+      <w:r>
+        <w:t xml:space="preserve"> order can match if there’s a bid priced </w:t>
+      </w:r>
+      <w:r>
+        <w:rPr>
+          <w:b/>
+          <w:bCs/>
+        </w:rPr>
+        <w:t>≥ sell price</w:t>
+      </w:r>
+    </w:p>
+    <w:p>
+      <w:r>
+        <w:t>If it matches:</w:t>
+      </w:r>
+    </w:p>
+    <w:p>
+      <w:pPr>
+        <w:numPr>
+          <w:ilvl w:val="0"/>
+          <w:numId w:val="14"/>
+        </w:numPr>
+      </w:pPr>
+      <w:r>
+        <w:lastRenderedPageBreak/>
+        <w:t xml:space="preserve">It creates a </w:t>
+      </w:r>
+      <w:r>
+        <w:rPr>
+          <w:b/>
+          <w:bCs/>
+        </w:rPr>
+        <w:t>trade</w:t>
+      </w:r>
+      <w:r>
+        <w:t xml:space="preserve"> at the resting order’s price (common convention)</w:t>
+      </w:r>
+    </w:p>
+    <w:p>
+      <w:pPr>
+        <w:numPr>
+          <w:ilvl w:val="0"/>
+          <w:numId w:val="14"/>
+        </w:numPr>
+      </w:pPr>
+      <w:r>
+        <w:t>Reduces quantities</w:t>
+      </w:r>
+    </w:p>
+    <w:p>
+      <w:pPr>
+        <w:numPr>
+          <w:ilvl w:val="0"/>
+          <w:numId w:val="14"/>
+        </w:numPr>
+      </w:pPr>
+      <w:r>
+        <w:t xml:space="preserve">Removes </w:t>
+      </w:r>
+      <w:proofErr w:type="gramStart"/>
+      <w:r>
+        <w:t>fully-filled</w:t>
+      </w:r>
+      <w:proofErr w:type="gramEnd"/>
+      <w:r>
+        <w:t xml:space="preserve"> orders from the book</w:t>
+      </w:r>
+    </w:p>
+    <w:p>
+      <w:r>
+        <w:t>If it can’t fully match:</w:t>
+      </w:r>
+    </w:p>
+    <w:p>
+      <w:pPr>
+        <w:numPr>
+          <w:ilvl w:val="0"/>
+          <w:numId w:val="15"/>
+        </w:numPr>
+      </w:pPr>
+      <w:r>
+        <w:t xml:space="preserve">The remaining part </w:t>
+      </w:r>
+      <w:r>
+        <w:rPr>
+          <w:b/>
+          <w:bCs/>
+        </w:rPr>
+        <w:t>rests in the book</w:t>
+      </w:r>
+      <w:r>
+        <w:t xml:space="preserve"> (for limit orders)</w:t>
+      </w:r>
+    </w:p>
+    <w:p>
+      <w:pPr>
+        <w:numPr>
+          <w:ilvl w:val="0"/>
+          <w:numId w:val="15"/>
+        </w:numPr>
+      </w:pPr>
+      <w:r>
+        <w:t>Market orders never rest; leftover is dropped (or becomes unfilled)</w:t>
+      </w:r>
+    </w:p>
+    <w:p>
+      <w:proofErr w:type="gramStart"/>
+      <w:r>
+        <w:rPr>
+          <w:b/>
+          <w:bCs/>
+        </w:rPr>
+        <w:t>So</w:t>
+      </w:r>
+      <w:proofErr w:type="gramEnd"/>
+      <w:r>
+        <w:rPr>
+          <w:b/>
+          <w:bCs/>
+        </w:rPr>
+        <w:t xml:space="preserve"> the “user” of your system is not a casual user.</w:t>
+      </w:r>
+      <w:r>
+        <w:t xml:space="preserve"> It’s a trading system / exchange simulator / broker backend / market data simulator. That’s why it’s valuable to banks.</w:t>
+      </w:r>
+    </w:p>
+    <w:p>
+      <w:pPr>
+        <w:rPr>
+          <w:b/>
+          <w:bCs/>
+        </w:rPr>
+      </w:pPr>
+      <w:r>
+        <w:rPr>
+          <w:b/>
+          <w:bCs/>
+        </w:rPr>
+        <w:t>2) A concrete test case (so it feels real)</w:t>
+      </w:r>
+    </w:p>
+    <w:p>
+      <w:r>
+        <w:t>Think of this like a “small exchange” with two traders:</w:t>
+      </w:r>
+    </w:p>
+    <w:p>
+      <w:pPr>
+        <w:rPr>
+          <w:b/>
+          <w:bCs/>
+        </w:rPr>
+      </w:pPr>
+      <w:r>
+        <w:rPr>
+          <w:b/>
+          <w:bCs/>
+        </w:rPr>
+        <w:t>Initial state: empty book</w:t>
+      </w:r>
+    </w:p>
+    <w:p>
+      <w:pPr>
+        <w:rPr>
+          <w:b/>
+          <w:bCs/>
+        </w:rPr>
+      </w:pPr>
+      <w:r>
+        <w:rPr>
+          <w:b/>
+          <w:bCs/>
+        </w:rPr>
+        <w:t>Step 1 — Seller posts a limit sell</w:t>
+      </w:r>
+    </w:p>
+    <w:p>
+      <w:r>
+        <w:rPr>
+          <w:b/>
+          <w:bCs/>
+        </w:rPr>
+        <w:t>Order #1:</w:t>
+      </w:r>
+      <w:r>
+        <w:t xml:space="preserve"> SELL 10 @ 101</w:t>
+      </w:r>
+    </w:p>
+    <w:p>
+      <w:r>
+        <w:t>Book becomes:</w:t>
+      </w:r>
+    </w:p>
+    <w:p>
+      <w:pPr>
+        <w:numPr>
+          <w:ilvl w:val="0"/>
+          <w:numId w:val="16"/>
+        </w:numPr>
+      </w:pPr>
+      <w:r>
+        <w:t>Asks: 101 -&gt; 10</w:t>
+      </w:r>
+    </w:p>
+    <w:p>
+      <w:pPr>
+        <w:numPr>
+          <w:ilvl w:val="0"/>
+          <w:numId w:val="16"/>
+        </w:numPr>
+      </w:pPr>
+      <w:r>
+        <w:t>Bids: empty</w:t>
+      </w:r>
+    </w:p>
+    <w:p>
+      <w:r>
+        <w:t>No trade yet (no buyer).</w:t>
+      </w:r>
+    </w:p>
+    <w:p>
+      <w:pPr>
+        <w:rPr>
+          <w:b/>
+          <w:bCs/>
+        </w:rPr>
+      </w:pPr>
+      <w:r>
+        <w:rPr>
+          <w:b/>
+          <w:bCs/>
+        </w:rPr>
+        <w:t>Step 2 — Buyer posts a limit buy that crosses</w:t>
+      </w:r>
+    </w:p>
+    <w:p>
+      <w:r>
+        <w:rPr>
+          <w:b/>
+          <w:bCs/>
+        </w:rPr>
+        <w:t>Order #2:</w:t>
+      </w:r>
+      <w:r>
+        <w:t xml:space="preserve"> BUY 7 @ 102</w:t>
+      </w:r>
+    </w:p>
+    <w:p>
+      <w:r>
+        <w:t xml:space="preserve">This </w:t>
+      </w:r>
+      <w:r>
+        <w:rPr>
+          <w:b/>
+          <w:bCs/>
+        </w:rPr>
+        <w:t>crosses</w:t>
+      </w:r>
+      <w:r>
+        <w:t xml:space="preserve"> because best ask is 101, and buyer is willing to pay up to 102.</w:t>
+      </w:r>
+      <w:r>
+        <w:br/>
+        <w:t>So trade happens immediately:</w:t>
+      </w:r>
+    </w:p>
+    <w:p>
+      <w:r>
+        <w:rPr>
+          <w:rFonts w:ascii="Segoe UI Emoji" w:hAnsi="Segoe UI Emoji" w:cs="Segoe UI Emoji"/>
+        </w:rPr>
+        <w:t>✅</w:t>
+      </w:r>
+      <w:r>
+        <w:t xml:space="preserve"> Trade:</w:t>
+      </w:r>
+    </w:p>
+    <w:p>
+      <w:pPr>
+        <w:numPr>
+          <w:ilvl w:val="0"/>
+          <w:numId w:val="17"/>
+        </w:numPr>
+      </w:pPr>
+      <w:r>
+        <w:t xml:space="preserve">price = </w:t>
+      </w:r>
+      <w:r>
+        <w:rPr>
+          <w:b/>
+          <w:bCs/>
+        </w:rPr>
+        <w:t>101</w:t>
+      </w:r>
+    </w:p>
+    <w:p>
+      <w:pPr>
+        <w:numPr>
+          <w:ilvl w:val="0"/>
+          <w:numId w:val="17"/>
+        </w:numPr>
+      </w:pPr>
+      <w:r>
+        <w:t xml:space="preserve">qty = </w:t>
+      </w:r>
+      <w:r>
+        <w:rPr>
+          <w:b/>
+          <w:bCs/>
+        </w:rPr>
+        <w:t>7</w:t>
+      </w:r>
+    </w:p>
+    <w:p>
+      <w:pPr>
+        <w:numPr>
+          <w:ilvl w:val="0"/>
+          <w:numId w:val="17"/>
+        </w:numPr>
+      </w:pPr>
+      <w:r>
+        <w:t>buyer = #2</w:t>
+      </w:r>
+    </w:p>
+    <w:p>
+      <w:pPr>
+        <w:numPr>
+          <w:ilvl w:val="0"/>
+          <w:numId w:val="17"/>
+        </w:numPr>
+      </w:pPr>
+      <w:r>
+        <w:t>seller = #1</w:t>
+      </w:r>
+    </w:p>
+    <w:p>
+      <w:r>
+        <w:t>Now remaining book:</w:t>
+      </w:r>
+    </w:p>
+    <w:p>
+      <w:pPr>
+        <w:numPr>
+          <w:ilvl w:val="0"/>
+          <w:numId w:val="18"/>
+        </w:numPr>
+      </w:pPr>
+      <w:r>
+        <w:t>Asks: 101 -&gt; 3 (because seller had 10, sold 7)</w:t>
+      </w:r>
+    </w:p>
+    <w:p>
+      <w:pPr>
+        <w:numPr>
+          <w:ilvl w:val="0"/>
+          <w:numId w:val="18"/>
+        </w:numPr>
+      </w:pPr>
+      <w:r>
+        <w:t>Bids: empty</w:t>
+      </w:r>
+    </w:p>
+    <w:p>
+      <w:pPr>
+        <w:rPr>
+          <w:b/>
+          <w:bCs/>
+        </w:rPr>
+      </w:pPr>
+      <w:r>
+        <w:rPr>
+          <w:b/>
+          <w:bCs/>
+        </w:rPr>
+        <w:t>Step 3 — Another buyer posts a buy that doesn’t cross</w:t>
+      </w:r>
+    </w:p>
+    <w:p>
+      <w:r>
+        <w:rPr>
+          <w:b/>
+          <w:bCs/>
+        </w:rPr>
+        <w:t>Order #3:</w:t>
+      </w:r>
+      <w:r>
+        <w:t xml:space="preserve"> BUY 5 @ 100</w:t>
+      </w:r>
+    </w:p>
+    <w:p>
+      <w:r>
+        <w:lastRenderedPageBreak/>
+        <w:t xml:space="preserve">This does </w:t>
+      </w:r>
+      <w:r>
+        <w:rPr>
+          <w:b/>
+          <w:bCs/>
+        </w:rPr>
+        <w:t>not</w:t>
+      </w:r>
+      <w:r>
+        <w:t xml:space="preserve"> cross because best ask is 101, and buyer only pays 100.</w:t>
+      </w:r>
+      <w:r>
+        <w:br/>
+        <w:t>So it rests in book.</w:t>
+      </w:r>
+    </w:p>
+    <w:p>
+      <w:r>
+        <w:t>Book now:</w:t>
+      </w:r>
+    </w:p>
+    <w:p>
+      <w:pPr>
+        <w:numPr>
+          <w:ilvl w:val="0"/>
+          <w:numId w:val="19"/>
+        </w:numPr>
+      </w:pPr>
+      <w:r>
+        <w:t>Bids: 100 -&gt; 5</w:t>
+      </w:r>
+    </w:p>
+    <w:p>
+      <w:pPr>
+        <w:numPr>
+          <w:ilvl w:val="0"/>
+          <w:numId w:val="19"/>
+        </w:numPr>
+      </w:pPr>
+      <w:r>
+        <w:t>Asks: 101 -&gt; 3</w:t>
+      </w:r>
+    </w:p>
+    <w:p>
+      <w:pPr>
+        <w:rPr>
+          <w:b/>
+          <w:bCs/>
+        </w:rPr>
+      </w:pPr>
+      <w:r>
+        <w:rPr>
+          <w:b/>
+          <w:bCs/>
+        </w:rPr>
+        <w:t>Step 4 — Seller posts sell that crosses the bid</w:t>
+      </w:r>
+    </w:p>
+    <w:p>
+      <w:r>
+        <w:rPr>
+          <w:b/>
+          <w:bCs/>
+        </w:rPr>
+        <w:t>Order #4:</w:t>
+      </w:r>
+      <w:r>
+        <w:t xml:space="preserve"> SELL 2 @ 99</w:t>
+      </w:r>
+    </w:p>
+    <w:p>
+      <w:r>
+        <w:t>This crosses because best bid is 100 and seller is okay with 99 (or better).</w:t>
+      </w:r>
+      <w:r>
+        <w:br/>
+        <w:t>So it trades at the resting bid price:</w:t>
+      </w:r>
+    </w:p>
+    <w:p>
+      <w:r>
+        <w:rPr>
+          <w:rFonts w:ascii="Segoe UI Emoji" w:hAnsi="Segoe UI Emoji" w:cs="Segoe UI Emoji"/>
+        </w:rPr>
+        <w:t>✅</w:t>
+      </w:r>
+      <w:r>
+        <w:t xml:space="preserve"> Trade:</w:t>
+      </w:r>
+    </w:p>
+    <w:p>
+      <w:pPr>
+        <w:numPr>
+          <w:ilvl w:val="0"/>
+          <w:numId w:val="20"/>
+        </w:numPr>
+      </w:pPr>
+      <w:r>
+        <w:t xml:space="preserve">price = </w:t>
+      </w:r>
+      <w:r>
+        <w:rPr>
+          <w:b/>
+          <w:bCs/>
+        </w:rPr>
+        <w:t>100</w:t>
+      </w:r>
+    </w:p>
+    <w:p>
+      <w:pPr>
+        <w:numPr>
+          <w:ilvl w:val="0"/>
+          <w:numId w:val="20"/>
+        </w:numPr>
+      </w:pPr>
+      <w:r>
+        <w:t xml:space="preserve">qty = </w:t>
+      </w:r>
+      <w:r>
+        <w:rPr>
+          <w:b/>
+          <w:bCs/>
+        </w:rPr>
+        <w:t>2</w:t>
+      </w:r>
+    </w:p>
+    <w:p>
+      <w:pPr>
+        <w:numPr>
+          <w:ilvl w:val="0"/>
+          <w:numId w:val="20"/>
+        </w:numPr>
+      </w:pPr>
+      <w:r>
+        <w:t>buyer = #3</w:t>
+      </w:r>
+    </w:p>
+    <w:p>
+      <w:pPr>
+        <w:numPr>
+          <w:ilvl w:val="0"/>
+          <w:numId w:val="20"/>
+        </w:numPr>
+      </w:pPr>
+      <w:r>
+        <w:t>seller = #4</w:t>
+      </w:r>
+    </w:p>
+    <w:p>
+      <w:r>
+        <w:t>Remaining book:</w:t>
+      </w:r>
+    </w:p>
+    <w:p>
+      <w:pPr>
+        <w:numPr>
+          <w:ilvl w:val="0"/>
+          <w:numId w:val="21"/>
+        </w:numPr>
+      </w:pPr>
+      <w:r>
+        <w:t>Bids: 100 -&gt; 3 (5 - 2)</w:t>
+      </w:r>
+    </w:p>
+    <w:p>
+      <w:pPr>
+        <w:numPr>
+          <w:ilvl w:val="0"/>
+          <w:numId w:val="21"/>
+        </w:numPr>
+      </w:pPr>
+      <w:r>
+        <w:t>Asks: 101 -&gt; 3</w:t>
+      </w:r>
+    </w:p>
+    <w:p>
+      <w:r>
+        <w:pict w14:anchorId="3FD0B32B">
+          <v:rect id="_x0000_i1031" style="width:0;height:1.5pt" o:hralign="center" o:hrstd="t" o:hr="t" fillcolor="#a0a0a0" stroked="f"/>
+        </w:pict>
+      </w:r>
+    </w:p>
+    <w:p>
+      <w:pPr>
+        <w:rPr>
+          <w:b/>
+          <w:bCs/>
+        </w:rPr>
+      </w:pPr>
+      <w:r>
+        <w:rPr>
+          <w:b/>
+          <w:bCs/>
+        </w:rPr>
+        <w:t>Why this is useful</w:t>
+      </w:r>
+    </w:p>
+    <w:p>
+      <w:r>
+        <w:t>This engine is used to:</w:t>
+      </w:r>
+    </w:p>
+    <w:p>
+      <w:pPr>
+        <w:numPr>
+          <w:ilvl w:val="0"/>
+          <w:numId w:val="22"/>
+        </w:numPr>
+      </w:pPr>
+      <w:r>
+        <w:t>simulate markets for strategy testing</w:t>
+      </w:r>
+    </w:p>
+    <w:p>
+      <w:pPr>
+        <w:numPr>
+          <w:ilvl w:val="0"/>
+          <w:numId w:val="22"/>
+        </w:numPr>
+      </w:pPr>
+      <w:r>
+        <w:t>replay historical order flows</w:t>
+      </w:r>
+    </w:p>
+    <w:p>
+      <w:pPr>
+        <w:numPr>
+          <w:ilvl w:val="0"/>
+          <w:numId w:val="22"/>
+        </w:numPr>
+      </w:pPr>
+      <w:r>
+        <w:t xml:space="preserve">evaluate execution logic (slippage, fill </w:t>
+      </w:r>
+      <w:proofErr w:type="spellStart"/>
+      <w:r>
+        <w:t>behavior</w:t>
+      </w:r>
+      <w:proofErr w:type="spellEnd"/>
+      <w:r>
+        <w:t>)</w:t>
+      </w:r>
+    </w:p>
+    <w:p>
+      <w:pPr>
+        <w:numPr>
+          <w:ilvl w:val="0"/>
+          <w:numId w:val="22"/>
+        </w:numPr>
+      </w:pPr>
+      <w:r>
+        <w:t>build trading infrastructure primitives</w:t>
+      </w:r>
+    </w:p>
+    <w:p>
+      <w:pPr>
+        <w:numPr>
+          <w:ilvl w:val="0"/>
+          <w:numId w:val="22"/>
+        </w:numPr>
+      </w:pPr>
+      <w:r>
+        <w:t>show you can write correctness-critical, performance-aware C++</w:t>
+      </w:r>
+    </w:p>
+    <w:p/>
+    <w:p/>
     <w:p/>
     <w:sectPr>
       <w:pgSz w:w="11906" w:h="16838"/>
@@ -467,6 +1433,304 @@
 <file path=word/numbering.xml><?xml version="1.0" encoding="utf-8"?>
 <w:numbering xmlns:wpc="http://schemas.microsoft.com/office/word/2010/wordprocessingCanvas" xmlns:cx="http://schemas.microsoft.com/office/drawing/2014/chartex" xmlns:cx1="http://schemas.microsoft.com/office/drawing/2015/9/8/chartex" xmlns:cx2="http://schemas.microsoft.com/office/drawing/2015/10/21/chartex" xmlns:cx3="http://schemas.microsoft.com/office/drawing/2016/5/9/chartex" xmlns:cx4="http://schemas.microsoft.com/office/drawing/2016/5/10/chartex" xmlns:cx5="http://schemas.microsoft.com/office/drawing/2016/5/11/chartex" xmlns:cx6="http://schemas.microsoft.com/office/drawing/2016/5/12/chartex" xmlns:cx7="http://schemas.microsoft.com/office/drawing/2016/5/13/chartex" xmlns:cx8="http://schemas.microsoft.com/office/drawing/2016/5/14/chartex" xmlns:mc="http://schemas.openxmlformats.org/markup-compatibility/2006" xmlns:aink="http://schemas.microsoft.com/office/drawing/2016/ink" xmlns:am3d="http://schemas.microsoft.com/office/drawing/2017/model3d" xmlns:o="urn:schemas-microsoft-com:office:office" xmlns:oel="http://schemas.microsoft.com/office/2019/extlst" xmlns:r="http://schemas.openxmlformats.org/officeDocument/2006/relationships" xmlns:m="http://schemas.openxmlformats.org/officeDocument/2006/math" xmlns:v="urn:schemas-microsoft-com:vml" xmlns:wp14="http://schemas.microsoft.com/office/word/2010/wordprocessingDrawing" xmlns:wp="http://schemas.openxmlformats.org/drawingml/2006/wordprocessingDrawing" xmlns:w10="urn:schemas-microsoft-com:office:word" xmlns:w="http://schemas.openxmlformats.org/wordprocessingml/2006/main" xmlns:w14="http://schemas.microsoft.com/office/word/2010/wordml" xmlns:w15="http://schemas.microsoft.com/office/word/2012/wordml" xmlns:w16cex="http://schemas.microsoft.com/office/word/2018/wordml/cex" xmlns:w16cid="http://schemas.microsoft.com/office/word/2016/wordml/cid" xmlns:w16="http://schemas.microsoft.com/office/word/2018/wordml" xmlns:w16du="http://schemas.microsoft.com/office/word/2023/wordml/word16du" xmlns:w16sdtdh="http://schemas.microsoft.com/office/word/2020/wordml/sdtdatahash" xmlns:w16sdtfl="http://schemas.microsoft.com/office/word/2024/wordml/sdtformatlock" xmlns:w16se="http://schemas.microsoft.com/office/word/2015/wordml/symex" xmlns:wpg="http://schemas.microsoft.com/office/word/2010/wordprocessingGroup" xmlns:wpi="http://schemas.microsoft.com/office/word/2010/wordprocessingInk" xmlns:wne="http://schemas.microsoft.com/office/word/2006/wordml" xmlns:wps="http://schemas.microsoft.com/office/word/2010/wordprocessingShape" mc:Ignorable="w14 w15 w16se w16cid w16 w16cex w16sdtdh w16sdtfl w16du wp14">
   <w:abstractNum w:abstractNumId="0" w15:restartNumberingAfterBreak="0">
+    <w:nsid w:val="034357DA"/>
+    <w:multiLevelType w:val="multilevel"/>
+    <w:tmpl w:val="1D0A6B24"/>
+    <w:lvl w:ilvl="0">
+      <w:start w:val="1"/>
+      <w:numFmt w:val="bullet"/>
+      <w:lvlText w:val=""/>
+      <w:lvlJc w:val="left"/>
+      <w:pPr>
+        <w:tabs>
+          <w:tab w:val="num" w:pos="720"/>
+        </w:tabs>
+        <w:ind w:left="720" w:hanging="360"/>
+      </w:pPr>
+      <w:rPr>
+        <w:rFonts w:ascii="Symbol" w:hAnsi="Symbol" w:hint="default"/>
+        <w:sz w:val="20"/>
+      </w:rPr>
+    </w:lvl>
+    <w:lvl w:ilvl="1" w:tentative="1">
+      <w:start w:val="1"/>
+      <w:numFmt w:val="bullet"/>
+      <w:lvlText w:val="o"/>
+      <w:lvlJc w:val="left"/>
+      <w:pPr>
+        <w:tabs>
+          <w:tab w:val="num" w:pos="1440"/>
+        </w:tabs>
+        <w:ind w:left="1440" w:hanging="360"/>
+      </w:pPr>
+      <w:rPr>
+        <w:rFonts w:ascii="Courier New" w:hAnsi="Courier New" w:hint="default"/>
+        <w:sz w:val="20"/>
+      </w:rPr>
+    </w:lvl>
+    <w:lvl w:ilvl="2" w:tentative="1">
+      <w:start w:val="1"/>
+      <w:numFmt w:val="bullet"/>
+      <w:lvlText w:val=""/>
+      <w:lvlJc w:val="left"/>
+      <w:pPr>
+        <w:tabs>
+          <w:tab w:val="num" w:pos="2160"/>
+        </w:tabs>
+        <w:ind w:left="2160" w:hanging="360"/>
+      </w:pPr>
+      <w:rPr>
+        <w:rFonts w:ascii="Wingdings" w:hAnsi="Wingdings" w:hint="default"/>
+        <w:sz w:val="20"/>
+      </w:rPr>
+    </w:lvl>
+    <w:lvl w:ilvl="3" w:tentative="1">
+      <w:start w:val="1"/>
+      <w:numFmt w:val="bullet"/>
+      <w:lvlText w:val=""/>
+      <w:lvlJc w:val="left"/>
+      <w:pPr>
+        <w:tabs>
+          <w:tab w:val="num" w:pos="2880"/>
+        </w:tabs>
+        <w:ind w:left="2880" w:hanging="360"/>
+      </w:pPr>
+      <w:rPr>
+        <w:rFonts w:ascii="Wingdings" w:hAnsi="Wingdings" w:hint="default"/>
+        <w:sz w:val="20"/>
+      </w:rPr>
+    </w:lvl>
+    <w:lvl w:ilvl="4" w:tentative="1">
+      <w:start w:val="1"/>
+      <w:numFmt w:val="bullet"/>
+      <w:lvlText w:val=""/>
+      <w:lvlJc w:val="left"/>
+      <w:pPr>
+        <w:tabs>
+          <w:tab w:val="num" w:pos="3600"/>
+        </w:tabs>
+        <w:ind w:left="3600" w:hanging="360"/>
+      </w:pPr>
+      <w:rPr>
+        <w:rFonts w:ascii="Wingdings" w:hAnsi="Wingdings" w:hint="default"/>
+        <w:sz w:val="20"/>
+      </w:rPr>
+    </w:lvl>
+    <w:lvl w:ilvl="5" w:tentative="1">
+      <w:start w:val="1"/>
+      <w:numFmt w:val="bullet"/>
+      <w:lvlText w:val=""/>
+      <w:lvlJc w:val="left"/>
+      <w:pPr>
+        <w:tabs>
+          <w:tab w:val="num" w:pos="4320"/>
+        </w:tabs>
+        <w:ind w:left="4320" w:hanging="360"/>
+      </w:pPr>
+      <w:rPr>
+        <w:rFonts w:ascii="Wingdings" w:hAnsi="Wingdings" w:hint="default"/>
+        <w:sz w:val="20"/>
+      </w:rPr>
+    </w:lvl>
+    <w:lvl w:ilvl="6" w:tentative="1">
+      <w:start w:val="1"/>
+      <w:numFmt w:val="bullet"/>
+      <w:lvlText w:val=""/>
+      <w:lvlJc w:val="left"/>
+      <w:pPr>
+        <w:tabs>
+          <w:tab w:val="num" w:pos="5040"/>
+        </w:tabs>
+        <w:ind w:left="5040" w:hanging="360"/>
+      </w:pPr>
+      <w:rPr>
+        <w:rFonts w:ascii="Wingdings" w:hAnsi="Wingdings" w:hint="default"/>
+        <w:sz w:val="20"/>
+      </w:rPr>
+    </w:lvl>
+    <w:lvl w:ilvl="7" w:tentative="1">
+      <w:start w:val="1"/>
+      <w:numFmt w:val="bullet"/>
+      <w:lvlText w:val=""/>
+      <w:lvlJc w:val="left"/>
+      <w:pPr>
+        <w:tabs>
+          <w:tab w:val="num" w:pos="5760"/>
+        </w:tabs>
+        <w:ind w:left="5760" w:hanging="360"/>
+      </w:pPr>
+      <w:rPr>
+        <w:rFonts w:ascii="Wingdings" w:hAnsi="Wingdings" w:hint="default"/>
+        <w:sz w:val="20"/>
+      </w:rPr>
+    </w:lvl>
+    <w:lvl w:ilvl="8" w:tentative="1">
+      <w:start w:val="1"/>
+      <w:numFmt w:val="bullet"/>
+      <w:lvlText w:val=""/>
+      <w:lvlJc w:val="left"/>
+      <w:pPr>
+        <w:tabs>
+          <w:tab w:val="num" w:pos="6480"/>
+        </w:tabs>
+        <w:ind w:left="6480" w:hanging="360"/>
+      </w:pPr>
+      <w:rPr>
+        <w:rFonts w:ascii="Wingdings" w:hAnsi="Wingdings" w:hint="default"/>
+        <w:sz w:val="20"/>
+      </w:rPr>
+    </w:lvl>
+  </w:abstractNum>
+  <w:abstractNum w:abstractNumId="1" w15:restartNumberingAfterBreak="0">
+    <w:nsid w:val="03812924"/>
+    <w:multiLevelType w:val="multilevel"/>
+    <w:tmpl w:val="21F417AE"/>
+    <w:lvl w:ilvl="0">
+      <w:start w:val="1"/>
+      <w:numFmt w:val="bullet"/>
+      <w:lvlText w:val=""/>
+      <w:lvlJc w:val="left"/>
+      <w:pPr>
+        <w:tabs>
+          <w:tab w:val="num" w:pos="720"/>
+        </w:tabs>
+        <w:ind w:left="720" w:hanging="360"/>
+      </w:pPr>
+      <w:rPr>
+        <w:rFonts w:ascii="Symbol" w:hAnsi="Symbol" w:hint="default"/>
+        <w:sz w:val="20"/>
+      </w:rPr>
+    </w:lvl>
+    <w:lvl w:ilvl="1" w:tentative="1">
+      <w:start w:val="1"/>
+      <w:numFmt w:val="bullet"/>
+      <w:lvlText w:val="o"/>
+      <w:lvlJc w:val="left"/>
+      <w:pPr>
+        <w:tabs>
+          <w:tab w:val="num" w:pos="1440"/>
+        </w:tabs>
+        <w:ind w:left="1440" w:hanging="360"/>
+      </w:pPr>
+      <w:rPr>
+        <w:rFonts w:ascii="Courier New" w:hAnsi="Courier New" w:hint="default"/>
+        <w:sz w:val="20"/>
+      </w:rPr>
+    </w:lvl>
+    <w:lvl w:ilvl="2" w:tentative="1">
+      <w:start w:val="1"/>
+      <w:numFmt w:val="bullet"/>
+      <w:lvlText w:val=""/>
+      <w:lvlJc w:val="left"/>
+      <w:pPr>
+        <w:tabs>
+          <w:tab w:val="num" w:pos="2160"/>
+        </w:tabs>
+        <w:ind w:left="2160" w:hanging="360"/>
+      </w:pPr>
+      <w:rPr>
+        <w:rFonts w:ascii="Wingdings" w:hAnsi="Wingdings" w:hint="default"/>
+        <w:sz w:val="20"/>
+      </w:rPr>
+    </w:lvl>
+    <w:lvl w:ilvl="3" w:tentative="1">
+      <w:start w:val="1"/>
+      <w:numFmt w:val="bullet"/>
+      <w:lvlText w:val=""/>
+      <w:lvlJc w:val="left"/>
+      <w:pPr>
+        <w:tabs>
+          <w:tab w:val="num" w:pos="2880"/>
+        </w:tabs>
+        <w:ind w:left="2880" w:hanging="360"/>
+      </w:pPr>
+      <w:rPr>
+        <w:rFonts w:ascii="Wingdings" w:hAnsi="Wingdings" w:hint="default"/>
+        <w:sz w:val="20"/>
+      </w:rPr>
+    </w:lvl>
+    <w:lvl w:ilvl="4" w:tentative="1">
+      <w:start w:val="1"/>
+      <w:numFmt w:val="bullet"/>
+      <w:lvlText w:val=""/>
+      <w:lvlJc w:val="left"/>
+      <w:pPr>
+        <w:tabs>
+          <w:tab w:val="num" w:pos="3600"/>
+        </w:tabs>
+        <w:ind w:left="3600" w:hanging="360"/>
+      </w:pPr>
+      <w:rPr>
+        <w:rFonts w:ascii="Wingdings" w:hAnsi="Wingdings" w:hint="default"/>
+        <w:sz w:val="20"/>
+      </w:rPr>
+    </w:lvl>
+    <w:lvl w:ilvl="5" w:tentative="1">
+      <w:start w:val="1"/>
+      <w:numFmt w:val="bullet"/>
+      <w:lvlText w:val=""/>
+      <w:lvlJc w:val="left"/>
+      <w:pPr>
+        <w:tabs>
+          <w:tab w:val="num" w:pos="4320"/>
+        </w:tabs>
+        <w:ind w:left="4320" w:hanging="360"/>
+      </w:pPr>
+      <w:rPr>
+        <w:rFonts w:ascii="Wingdings" w:hAnsi="Wingdings" w:hint="default"/>
+        <w:sz w:val="20"/>
+      </w:rPr>
+    </w:lvl>
+    <w:lvl w:ilvl="6" w:tentative="1">
+      <w:start w:val="1"/>
+      <w:numFmt w:val="bullet"/>
+      <w:lvlText w:val=""/>
+      <w:lvlJc w:val="left"/>
+      <w:pPr>
+        <w:tabs>
+          <w:tab w:val="num" w:pos="5040"/>
+        </w:tabs>
+        <w:ind w:left="5040" w:hanging="360"/>
+      </w:pPr>
+      <w:rPr>
+        <w:rFonts w:ascii="Wingdings" w:hAnsi="Wingdings" w:hint="default"/>
+        <w:sz w:val="20"/>
+      </w:rPr>
+    </w:lvl>
+    <w:lvl w:ilvl="7" w:tentative="1">
+      <w:start w:val="1"/>
+      <w:numFmt w:val="bullet"/>
+      <w:lvlText w:val=""/>
+      <w:lvlJc w:val="left"/>
+      <w:pPr>
+        <w:tabs>
+          <w:tab w:val="num" w:pos="5760"/>
+        </w:tabs>
+        <w:ind w:left="5760" w:hanging="360"/>
+      </w:pPr>
+      <w:rPr>
+        <w:rFonts w:ascii="Wingdings" w:hAnsi="Wingdings" w:hint="default"/>
+        <w:sz w:val="20"/>
+      </w:rPr>
+    </w:lvl>
+    <w:lvl w:ilvl="8" w:tentative="1">
+      <w:start w:val="1"/>
+      <w:numFmt w:val="bullet"/>
+      <w:lvlText w:val=""/>
+      <w:lvlJc w:val="left"/>
+      <w:pPr>
+        <w:tabs>
+          <w:tab w:val="num" w:pos="6480"/>
+        </w:tabs>
+        <w:ind w:left="6480" w:hanging="360"/>
+      </w:pPr>
+      <w:rPr>
+        <w:rFonts w:ascii="Wingdings" w:hAnsi="Wingdings" w:hint="default"/>
+        <w:sz w:val="20"/>
+      </w:rPr>
+    </w:lvl>
+  </w:abstractNum>
+  <w:abstractNum w:abstractNumId="2" w15:restartNumberingAfterBreak="0">
     <w:nsid w:val="05FD5D3A"/>
     <w:multiLevelType w:val="multilevel"/>
     <w:tmpl w:val="AEB0080A"/>
@@ -615,7 +1879,7 @@
       </w:rPr>
     </w:lvl>
   </w:abstractNum>
-  <w:abstractNum w:abstractNumId="1" w15:restartNumberingAfterBreak="0">
+  <w:abstractNum w:abstractNumId="3" w15:restartNumberingAfterBreak="0">
     <w:nsid w:val="074B6F19"/>
     <w:multiLevelType w:val="multilevel"/>
     <w:tmpl w:val="B50C3D58"/>
@@ -764,7 +2028,454 @@
       </w:rPr>
     </w:lvl>
   </w:abstractNum>
-  <w:abstractNum w:abstractNumId="2" w15:restartNumberingAfterBreak="0">
+  <w:abstractNum w:abstractNumId="4" w15:restartNumberingAfterBreak="0">
+    <w:nsid w:val="13C8127B"/>
+    <w:multiLevelType w:val="multilevel"/>
+    <w:tmpl w:val="6516552C"/>
+    <w:lvl w:ilvl="0">
+      <w:start w:val="1"/>
+      <w:numFmt w:val="bullet"/>
+      <w:lvlText w:val=""/>
+      <w:lvlJc w:val="left"/>
+      <w:pPr>
+        <w:tabs>
+          <w:tab w:val="num" w:pos="720"/>
+        </w:tabs>
+        <w:ind w:left="720" w:hanging="360"/>
+      </w:pPr>
+      <w:rPr>
+        <w:rFonts w:ascii="Symbol" w:hAnsi="Symbol" w:hint="default"/>
+        <w:sz w:val="20"/>
+      </w:rPr>
+    </w:lvl>
+    <w:lvl w:ilvl="1" w:tentative="1">
+      <w:start w:val="1"/>
+      <w:numFmt w:val="bullet"/>
+      <w:lvlText w:val="o"/>
+      <w:lvlJc w:val="left"/>
+      <w:pPr>
+        <w:tabs>
+          <w:tab w:val="num" w:pos="1440"/>
+        </w:tabs>
+        <w:ind w:left="1440" w:hanging="360"/>
+      </w:pPr>
+      <w:rPr>
+        <w:rFonts w:ascii="Courier New" w:hAnsi="Courier New" w:hint="default"/>
+        <w:sz w:val="20"/>
+      </w:rPr>
+    </w:lvl>
+    <w:lvl w:ilvl="2" w:tentative="1">
+      <w:start w:val="1"/>
+      <w:numFmt w:val="bullet"/>
+      <w:lvlText w:val=""/>
+      <w:lvlJc w:val="left"/>
+      <w:pPr>
+        <w:tabs>
+          <w:tab w:val="num" w:pos="2160"/>
+        </w:tabs>
+        <w:ind w:left="2160" w:hanging="360"/>
+      </w:pPr>
+      <w:rPr>
+        <w:rFonts w:ascii="Wingdings" w:hAnsi="Wingdings" w:hint="default"/>
+        <w:sz w:val="20"/>
+      </w:rPr>
+    </w:lvl>
+    <w:lvl w:ilvl="3" w:tentative="1">
+      <w:start w:val="1"/>
+      <w:numFmt w:val="bullet"/>
+      <w:lvlText w:val=""/>
+      <w:lvlJc w:val="left"/>
+      <w:pPr>
+        <w:tabs>
+          <w:tab w:val="num" w:pos="2880"/>
+        </w:tabs>
+        <w:ind w:left="2880" w:hanging="360"/>
+      </w:pPr>
+      <w:rPr>
+        <w:rFonts w:ascii="Wingdings" w:hAnsi="Wingdings" w:hint="default"/>
+        <w:sz w:val="20"/>
+      </w:rPr>
+    </w:lvl>
+    <w:lvl w:ilvl="4" w:tentative="1">
+      <w:start w:val="1"/>
+      <w:numFmt w:val="bullet"/>
+      <w:lvlText w:val=""/>
+      <w:lvlJc w:val="left"/>
+      <w:pPr>
+        <w:tabs>
+          <w:tab w:val="num" w:pos="3600"/>
+        </w:tabs>
+        <w:ind w:left="3600" w:hanging="360"/>
+      </w:pPr>
+      <w:rPr>
+        <w:rFonts w:ascii="Wingdings" w:hAnsi="Wingdings" w:hint="default"/>
+        <w:sz w:val="20"/>
+      </w:rPr>
+    </w:lvl>
+    <w:lvl w:ilvl="5" w:tentative="1">
+      <w:start w:val="1"/>
+      <w:numFmt w:val="bullet"/>
+      <w:lvlText w:val=""/>
+      <w:lvlJc w:val="left"/>
+      <w:pPr>
+        <w:tabs>
+          <w:tab w:val="num" w:pos="4320"/>
+        </w:tabs>
+        <w:ind w:left="4320" w:hanging="360"/>
+      </w:pPr>
+      <w:rPr>
+        <w:rFonts w:ascii="Wingdings" w:hAnsi="Wingdings" w:hint="default"/>
+        <w:sz w:val="20"/>
+      </w:rPr>
+    </w:lvl>
+    <w:lvl w:ilvl="6" w:tentative="1">
+      <w:start w:val="1"/>
+      <w:numFmt w:val="bullet"/>
+      <w:lvlText w:val=""/>
+      <w:lvlJc w:val="left"/>
+      <w:pPr>
+        <w:tabs>
+          <w:tab w:val="num" w:pos="5040"/>
+        </w:tabs>
+        <w:ind w:left="5040" w:hanging="360"/>
+      </w:pPr>
+      <w:rPr>
+        <w:rFonts w:ascii="Wingdings" w:hAnsi="Wingdings" w:hint="default"/>
+        <w:sz w:val="20"/>
+      </w:rPr>
+    </w:lvl>
+    <w:lvl w:ilvl="7" w:tentative="1">
+      <w:start w:val="1"/>
+      <w:numFmt w:val="bullet"/>
+      <w:lvlText w:val=""/>
+      <w:lvlJc w:val="left"/>
+      <w:pPr>
+        <w:tabs>
+          <w:tab w:val="num" w:pos="5760"/>
+        </w:tabs>
+        <w:ind w:left="5760" w:hanging="360"/>
+      </w:pPr>
+      <w:rPr>
+        <w:rFonts w:ascii="Wingdings" w:hAnsi="Wingdings" w:hint="default"/>
+        <w:sz w:val="20"/>
+      </w:rPr>
+    </w:lvl>
+    <w:lvl w:ilvl="8" w:tentative="1">
+      <w:start w:val="1"/>
+      <w:numFmt w:val="bullet"/>
+      <w:lvlText w:val=""/>
+      <w:lvlJc w:val="left"/>
+      <w:pPr>
+        <w:tabs>
+          <w:tab w:val="num" w:pos="6480"/>
+        </w:tabs>
+        <w:ind w:left="6480" w:hanging="360"/>
+      </w:pPr>
+      <w:rPr>
+        <w:rFonts w:ascii="Wingdings" w:hAnsi="Wingdings" w:hint="default"/>
+        <w:sz w:val="20"/>
+      </w:rPr>
+    </w:lvl>
+  </w:abstractNum>
+  <w:abstractNum w:abstractNumId="5" w15:restartNumberingAfterBreak="0">
+    <w:nsid w:val="182B6A23"/>
+    <w:multiLevelType w:val="multilevel"/>
+    <w:tmpl w:val="01684046"/>
+    <w:lvl w:ilvl="0">
+      <w:start w:val="1"/>
+      <w:numFmt w:val="bullet"/>
+      <w:lvlText w:val=""/>
+      <w:lvlJc w:val="left"/>
+      <w:pPr>
+        <w:tabs>
+          <w:tab w:val="num" w:pos="720"/>
+        </w:tabs>
+        <w:ind w:left="720" w:hanging="360"/>
+      </w:pPr>
+      <w:rPr>
+        <w:rFonts w:ascii="Symbol" w:hAnsi="Symbol" w:hint="default"/>
+        <w:sz w:val="20"/>
+      </w:rPr>
+    </w:lvl>
+    <w:lvl w:ilvl="1" w:tentative="1">
+      <w:start w:val="1"/>
+      <w:numFmt w:val="bullet"/>
+      <w:lvlText w:val="o"/>
+      <w:lvlJc w:val="left"/>
+      <w:pPr>
+        <w:tabs>
+          <w:tab w:val="num" w:pos="1440"/>
+        </w:tabs>
+        <w:ind w:left="1440" w:hanging="360"/>
+      </w:pPr>
+      <w:rPr>
+        <w:rFonts w:ascii="Courier New" w:hAnsi="Courier New" w:hint="default"/>
+        <w:sz w:val="20"/>
+      </w:rPr>
+    </w:lvl>
+    <w:lvl w:ilvl="2" w:tentative="1">
+      <w:start w:val="1"/>
+      <w:numFmt w:val="bullet"/>
+      <w:lvlText w:val=""/>
+      <w:lvlJc w:val="left"/>
+      <w:pPr>
+        <w:tabs>
+          <w:tab w:val="num" w:pos="2160"/>
+        </w:tabs>
+        <w:ind w:left="2160" w:hanging="360"/>
+      </w:pPr>
+      <w:rPr>
+        <w:rFonts w:ascii="Wingdings" w:hAnsi="Wingdings" w:hint="default"/>
+        <w:sz w:val="20"/>
+      </w:rPr>
+    </w:lvl>
+    <w:lvl w:ilvl="3" w:tentative="1">
+      <w:start w:val="1"/>
+      <w:numFmt w:val="bullet"/>
+      <w:lvlText w:val=""/>
+      <w:lvlJc w:val="left"/>
+      <w:pPr>
+        <w:tabs>
+          <w:tab w:val="num" w:pos="2880"/>
+        </w:tabs>
+        <w:ind w:left="2880" w:hanging="360"/>
+      </w:pPr>
+      <w:rPr>
+        <w:rFonts w:ascii="Wingdings" w:hAnsi="Wingdings" w:hint="default"/>
+        <w:sz w:val="20"/>
+      </w:rPr>
+    </w:lvl>
+    <w:lvl w:ilvl="4" w:tentative="1">
+      <w:start w:val="1"/>
+      <w:numFmt w:val="bullet"/>
+      <w:lvlText w:val=""/>
+      <w:lvlJc w:val="left"/>
+      <w:pPr>
+        <w:tabs>
+          <w:tab w:val="num" w:pos="3600"/>
+        </w:tabs>
+        <w:ind w:left="3600" w:hanging="360"/>
+      </w:pPr>
+      <w:rPr>
+        <w:rFonts w:ascii="Wingdings" w:hAnsi="Wingdings" w:hint="default"/>
+        <w:sz w:val="20"/>
+      </w:rPr>
+    </w:lvl>
+    <w:lvl w:ilvl="5" w:tentative="1">
+      <w:start w:val="1"/>
+      <w:numFmt w:val="bullet"/>
+      <w:lvlText w:val=""/>
+      <w:lvlJc w:val="left"/>
+      <w:pPr>
+        <w:tabs>
+          <w:tab w:val="num" w:pos="4320"/>
+        </w:tabs>
+        <w:ind w:left="4320" w:hanging="360"/>
+      </w:pPr>
+      <w:rPr>
+        <w:rFonts w:ascii="Wingdings" w:hAnsi="Wingdings" w:hint="default"/>
+        <w:sz w:val="20"/>
+      </w:rPr>
+    </w:lvl>
+    <w:lvl w:ilvl="6" w:tentative="1">
+      <w:start w:val="1"/>
+      <w:numFmt w:val="bullet"/>
+      <w:lvlText w:val=""/>
+      <w:lvlJc w:val="left"/>
+      <w:pPr>
+        <w:tabs>
+          <w:tab w:val="num" w:pos="5040"/>
+        </w:tabs>
+        <w:ind w:left="5040" w:hanging="360"/>
+      </w:pPr>
+      <w:rPr>
+        <w:rFonts w:ascii="Wingdings" w:hAnsi="Wingdings" w:hint="default"/>
+        <w:sz w:val="20"/>
+      </w:rPr>
+    </w:lvl>
+    <w:lvl w:ilvl="7" w:tentative="1">
+      <w:start w:val="1"/>
+      <w:numFmt w:val="bullet"/>
+      <w:lvlText w:val=""/>
+      <w:lvlJc w:val="left"/>
+      <w:pPr>
+        <w:tabs>
+          <w:tab w:val="num" w:pos="5760"/>
+        </w:tabs>
+        <w:ind w:left="5760" w:hanging="360"/>
+      </w:pPr>
+      <w:rPr>
+        <w:rFonts w:ascii="Wingdings" w:hAnsi="Wingdings" w:hint="default"/>
+        <w:sz w:val="20"/>
+      </w:rPr>
+    </w:lvl>
+    <w:lvl w:ilvl="8" w:tentative="1">
+      <w:start w:val="1"/>
+      <w:numFmt w:val="bullet"/>
+      <w:lvlText w:val=""/>
+      <w:lvlJc w:val="left"/>
+      <w:pPr>
+        <w:tabs>
+          <w:tab w:val="num" w:pos="6480"/>
+        </w:tabs>
+        <w:ind w:left="6480" w:hanging="360"/>
+      </w:pPr>
+      <w:rPr>
+        <w:rFonts w:ascii="Wingdings" w:hAnsi="Wingdings" w:hint="default"/>
+        <w:sz w:val="20"/>
+      </w:rPr>
+    </w:lvl>
+  </w:abstractNum>
+  <w:abstractNum w:abstractNumId="6" w15:restartNumberingAfterBreak="0">
+    <w:nsid w:val="19DC4DAE"/>
+    <w:multiLevelType w:val="multilevel"/>
+    <w:tmpl w:val="C0B20D24"/>
+    <w:lvl w:ilvl="0">
+      <w:start w:val="1"/>
+      <w:numFmt w:val="bullet"/>
+      <w:lvlText w:val=""/>
+      <w:lvlJc w:val="left"/>
+      <w:pPr>
+        <w:tabs>
+          <w:tab w:val="num" w:pos="720"/>
+        </w:tabs>
+        <w:ind w:left="720" w:hanging="360"/>
+      </w:pPr>
+      <w:rPr>
+        <w:rFonts w:ascii="Symbol" w:hAnsi="Symbol" w:hint="default"/>
+        <w:sz w:val="20"/>
+      </w:rPr>
+    </w:lvl>
+    <w:lvl w:ilvl="1" w:tentative="1">
+      <w:start w:val="1"/>
+      <w:numFmt w:val="bullet"/>
+      <w:lvlText w:val="o"/>
+      <w:lvlJc w:val="left"/>
+      <w:pPr>
+        <w:tabs>
+          <w:tab w:val="num" w:pos="1440"/>
+        </w:tabs>
+        <w:ind w:left="1440" w:hanging="360"/>
+      </w:pPr>
+      <w:rPr>
+        <w:rFonts w:ascii="Courier New" w:hAnsi="Courier New" w:hint="default"/>
+        <w:sz w:val="20"/>
+      </w:rPr>
+    </w:lvl>
+    <w:lvl w:ilvl="2" w:tentative="1">
+      <w:start w:val="1"/>
+      <w:numFmt w:val="bullet"/>
+      <w:lvlText w:val=""/>
+      <w:lvlJc w:val="left"/>
+      <w:pPr>
+        <w:tabs>
+          <w:tab w:val="num" w:pos="2160"/>
+        </w:tabs>
+        <w:ind w:left="2160" w:hanging="360"/>
+      </w:pPr>
+      <w:rPr>
+        <w:rFonts w:ascii="Wingdings" w:hAnsi="Wingdings" w:hint="default"/>
+        <w:sz w:val="20"/>
+      </w:rPr>
+    </w:lvl>
+    <w:lvl w:ilvl="3" w:tentative="1">
+      <w:start w:val="1"/>
+      <w:numFmt w:val="bullet"/>
+      <w:lvlText w:val=""/>
+      <w:lvlJc w:val="left"/>
+      <w:pPr>
+        <w:tabs>
+          <w:tab w:val="num" w:pos="2880"/>
+        </w:tabs>
+        <w:ind w:left="2880" w:hanging="360"/>
+      </w:pPr>
+      <w:rPr>
+        <w:rFonts w:ascii="Wingdings" w:hAnsi="Wingdings" w:hint="default"/>
+        <w:sz w:val="20"/>
+      </w:rPr>
+    </w:lvl>
+    <w:lvl w:ilvl="4" w:tentative="1">
+      <w:start w:val="1"/>
+      <w:numFmt w:val="bullet"/>
+      <w:lvlText w:val=""/>
+      <w:lvlJc w:val="left"/>
+      <w:pPr>
+        <w:tabs>
+          <w:tab w:val="num" w:pos="3600"/>
+        </w:tabs>
+        <w:ind w:left="3600" w:hanging="360"/>
+      </w:pPr>
+      <w:rPr>
+        <w:rFonts w:ascii="Wingdings" w:hAnsi="Wingdings" w:hint="default"/>
+        <w:sz w:val="20"/>
+      </w:rPr>
+    </w:lvl>
+    <w:lvl w:ilvl="5" w:tentative="1">
+      <w:start w:val="1"/>
+      <w:numFmt w:val="bullet"/>
+      <w:lvlText w:val=""/>
+      <w:lvlJc w:val="left"/>
+      <w:pPr>
+        <w:tabs>
+          <w:tab w:val="num" w:pos="4320"/>
+        </w:tabs>
+        <w:ind w:left="4320" w:hanging="360"/>
+      </w:pPr>
+      <w:rPr>
+        <w:rFonts w:ascii="Wingdings" w:hAnsi="Wingdings" w:hint="default"/>
+        <w:sz w:val="20"/>
+      </w:rPr>
+    </w:lvl>
+    <w:lvl w:ilvl="6" w:tentative="1">
+      <w:start w:val="1"/>
+      <w:numFmt w:val="bullet"/>
+      <w:lvlText w:val=""/>
+      <w:lvlJc w:val="left"/>
+      <w:pPr>
+        <w:tabs>
+          <w:tab w:val="num" w:pos="5040"/>
+        </w:tabs>
+        <w:ind w:left="5040" w:hanging="360"/>
+      </w:pPr>
+      <w:rPr>
+        <w:rFonts w:ascii="Wingdings" w:hAnsi="Wingdings" w:hint="default"/>
+        <w:sz w:val="20"/>
+      </w:rPr>
+    </w:lvl>
+    <w:lvl w:ilvl="7" w:tentative="1">
+      <w:start w:val="1"/>
+      <w:numFmt w:val="bullet"/>
+      <w:lvlText w:val=""/>
+      <w:lvlJc w:val="left"/>
+      <w:pPr>
+        <w:tabs>
+          <w:tab w:val="num" w:pos="5760"/>
+        </w:tabs>
+        <w:ind w:left="5760" w:hanging="360"/>
+      </w:pPr>
+      <w:rPr>
+        <w:rFonts w:ascii="Wingdings" w:hAnsi="Wingdings" w:hint="default"/>
+        <w:sz w:val="20"/>
+      </w:rPr>
+    </w:lvl>
+    <w:lvl w:ilvl="8" w:tentative="1">
+      <w:start w:val="1"/>
+      <w:numFmt w:val="bullet"/>
+      <w:lvlText w:val=""/>
+      <w:lvlJc w:val="left"/>
+      <w:pPr>
+        <w:tabs>
+          <w:tab w:val="num" w:pos="6480"/>
+        </w:tabs>
+        <w:ind w:left="6480" w:hanging="360"/>
+      </w:pPr>
+      <w:rPr>
+        <w:rFonts w:ascii="Wingdings" w:hAnsi="Wingdings" w:hint="default"/>
+        <w:sz w:val="20"/>
+      </w:rPr>
+    </w:lvl>
+  </w:abstractNum>
+  <w:abstractNum w:abstractNumId="7" w15:restartNumberingAfterBreak="0">
     <w:nsid w:val="20F57FB5"/>
     <w:multiLevelType w:val="multilevel"/>
     <w:tmpl w:val="1BA4C69E"/>
@@ -913,7 +2624,305 @@
       </w:rPr>
     </w:lvl>
   </w:abstractNum>
-  <w:abstractNum w:abstractNumId="3" w15:restartNumberingAfterBreak="0">
+  <w:abstractNum w:abstractNumId="8" w15:restartNumberingAfterBreak="0">
+    <w:nsid w:val="26DD2FF5"/>
+    <w:multiLevelType w:val="multilevel"/>
+    <w:tmpl w:val="1EB2D8DA"/>
+    <w:lvl w:ilvl="0">
+      <w:start w:val="1"/>
+      <w:numFmt w:val="bullet"/>
+      <w:lvlText w:val=""/>
+      <w:lvlJc w:val="left"/>
+      <w:pPr>
+        <w:tabs>
+          <w:tab w:val="num" w:pos="720"/>
+        </w:tabs>
+        <w:ind w:left="720" w:hanging="360"/>
+      </w:pPr>
+      <w:rPr>
+        <w:rFonts w:ascii="Symbol" w:hAnsi="Symbol" w:hint="default"/>
+        <w:sz w:val="20"/>
+      </w:rPr>
+    </w:lvl>
+    <w:lvl w:ilvl="1" w:tentative="1">
+      <w:start w:val="1"/>
+      <w:numFmt w:val="bullet"/>
+      <w:lvlText w:val="o"/>
+      <w:lvlJc w:val="left"/>
+      <w:pPr>
+        <w:tabs>
+          <w:tab w:val="num" w:pos="1440"/>
+        </w:tabs>
+        <w:ind w:left="1440" w:hanging="360"/>
+      </w:pPr>
+      <w:rPr>
+        <w:rFonts w:ascii="Courier New" w:hAnsi="Courier New" w:hint="default"/>
+        <w:sz w:val="20"/>
+      </w:rPr>
+    </w:lvl>
+    <w:lvl w:ilvl="2" w:tentative="1">
+      <w:start w:val="1"/>
+      <w:numFmt w:val="bullet"/>
+      <w:lvlText w:val=""/>
+      <w:lvlJc w:val="left"/>
+      <w:pPr>
+        <w:tabs>
+          <w:tab w:val="num" w:pos="2160"/>
+        </w:tabs>
+        <w:ind w:left="2160" w:hanging="360"/>
+      </w:pPr>
+      <w:rPr>
+        <w:rFonts w:ascii="Wingdings" w:hAnsi="Wingdings" w:hint="default"/>
+        <w:sz w:val="20"/>
+      </w:rPr>
+    </w:lvl>
+    <w:lvl w:ilvl="3" w:tentative="1">
+      <w:start w:val="1"/>
+      <w:numFmt w:val="bullet"/>
+      <w:lvlText w:val=""/>
+      <w:lvlJc w:val="left"/>
+      <w:pPr>
+        <w:tabs>
+          <w:tab w:val="num" w:pos="2880"/>
+        </w:tabs>
+        <w:ind w:left="2880" w:hanging="360"/>
+      </w:pPr>
+      <w:rPr>
+        <w:rFonts w:ascii="Wingdings" w:hAnsi="Wingdings" w:hint="default"/>
+        <w:sz w:val="20"/>
+      </w:rPr>
+    </w:lvl>
+    <w:lvl w:ilvl="4" w:tentative="1">
+      <w:start w:val="1"/>
+      <w:numFmt w:val="bullet"/>
+      <w:lvlText w:val=""/>
+      <w:lvlJc w:val="left"/>
+      <w:pPr>
+        <w:tabs>
+          <w:tab w:val="num" w:pos="3600"/>
+        </w:tabs>
+        <w:ind w:left="3600" w:hanging="360"/>
+      </w:pPr>
+      <w:rPr>
+        <w:rFonts w:ascii="Wingdings" w:hAnsi="Wingdings" w:hint="default"/>
+        <w:sz w:val="20"/>
+      </w:rPr>
+    </w:lvl>
+    <w:lvl w:ilvl="5" w:tentative="1">
+      <w:start w:val="1"/>
+      <w:numFmt w:val="bullet"/>
+      <w:lvlText w:val=""/>
+      <w:lvlJc w:val="left"/>
+      <w:pPr>
+        <w:tabs>
+          <w:tab w:val="num" w:pos="4320"/>
+        </w:tabs>
+        <w:ind w:left="4320" w:hanging="360"/>
+      </w:pPr>
+      <w:rPr>
+        <w:rFonts w:ascii="Wingdings" w:hAnsi="Wingdings" w:hint="default"/>
+        <w:sz w:val="20"/>
+      </w:rPr>
+    </w:lvl>
+    <w:lvl w:ilvl="6" w:tentative="1">
+      <w:start w:val="1"/>
+      <w:numFmt w:val="bullet"/>
+      <w:lvlText w:val=""/>
+      <w:lvlJc w:val="left"/>
+      <w:pPr>
+        <w:tabs>
+          <w:tab w:val="num" w:pos="5040"/>
+        </w:tabs>
+        <w:ind w:left="5040" w:hanging="360"/>
+      </w:pPr>
+      <w:rPr>
+        <w:rFonts w:ascii="Wingdings" w:hAnsi="Wingdings" w:hint="default"/>
+        <w:sz w:val="20"/>
+      </w:rPr>
+    </w:lvl>
+    <w:lvl w:ilvl="7" w:tentative="1">
+      <w:start w:val="1"/>
+      <w:numFmt w:val="bullet"/>
+      <w:lvlText w:val=""/>
+      <w:lvlJc w:val="left"/>
+      <w:pPr>
+        <w:tabs>
+          <w:tab w:val="num" w:pos="5760"/>
+        </w:tabs>
+        <w:ind w:left="5760" w:hanging="360"/>
+      </w:pPr>
+      <w:rPr>
+        <w:rFonts w:ascii="Wingdings" w:hAnsi="Wingdings" w:hint="default"/>
+        <w:sz w:val="20"/>
+      </w:rPr>
+    </w:lvl>
+    <w:lvl w:ilvl="8" w:tentative="1">
+      <w:start w:val="1"/>
+      <w:numFmt w:val="bullet"/>
+      <w:lvlText w:val=""/>
+      <w:lvlJc w:val="left"/>
+      <w:pPr>
+        <w:tabs>
+          <w:tab w:val="num" w:pos="6480"/>
+        </w:tabs>
+        <w:ind w:left="6480" w:hanging="360"/>
+      </w:pPr>
+      <w:rPr>
+        <w:rFonts w:ascii="Wingdings" w:hAnsi="Wingdings" w:hint="default"/>
+        <w:sz w:val="20"/>
+      </w:rPr>
+    </w:lvl>
+  </w:abstractNum>
+  <w:abstractNum w:abstractNumId="9" w15:restartNumberingAfterBreak="0">
+    <w:nsid w:val="2AFB17B3"/>
+    <w:multiLevelType w:val="multilevel"/>
+    <w:tmpl w:val="B45A8C9E"/>
+    <w:lvl w:ilvl="0">
+      <w:start w:val="1"/>
+      <w:numFmt w:val="bullet"/>
+      <w:lvlText w:val=""/>
+      <w:lvlJc w:val="left"/>
+      <w:pPr>
+        <w:tabs>
+          <w:tab w:val="num" w:pos="720"/>
+        </w:tabs>
+        <w:ind w:left="720" w:hanging="360"/>
+      </w:pPr>
+      <w:rPr>
+        <w:rFonts w:ascii="Symbol" w:hAnsi="Symbol" w:hint="default"/>
+        <w:sz w:val="20"/>
+      </w:rPr>
+    </w:lvl>
+    <w:lvl w:ilvl="1" w:tentative="1">
+      <w:start w:val="1"/>
+      <w:numFmt w:val="bullet"/>
+      <w:lvlText w:val="o"/>
+      <w:lvlJc w:val="left"/>
+      <w:pPr>
+        <w:tabs>
+          <w:tab w:val="num" w:pos="1440"/>
+        </w:tabs>
+        <w:ind w:left="1440" w:hanging="360"/>
+      </w:pPr>
+      <w:rPr>
+        <w:rFonts w:ascii="Courier New" w:hAnsi="Courier New" w:hint="default"/>
+        <w:sz w:val="20"/>
+      </w:rPr>
+    </w:lvl>
+    <w:lvl w:ilvl="2" w:tentative="1">
+      <w:start w:val="1"/>
+      <w:numFmt w:val="bullet"/>
+      <w:lvlText w:val=""/>
+      <w:lvlJc w:val="left"/>
+      <w:pPr>
+        <w:tabs>
+          <w:tab w:val="num" w:pos="2160"/>
+        </w:tabs>
+        <w:ind w:left="2160" w:hanging="360"/>
+      </w:pPr>
+      <w:rPr>
+        <w:rFonts w:ascii="Wingdings" w:hAnsi="Wingdings" w:hint="default"/>
+        <w:sz w:val="20"/>
+      </w:rPr>
+    </w:lvl>
+    <w:lvl w:ilvl="3" w:tentative="1">
+      <w:start w:val="1"/>
+      <w:numFmt w:val="bullet"/>
+      <w:lvlText w:val=""/>
+      <w:lvlJc w:val="left"/>
+      <w:pPr>
+        <w:tabs>
+          <w:tab w:val="num" w:pos="2880"/>
+        </w:tabs>
+        <w:ind w:left="2880" w:hanging="360"/>
+      </w:pPr>
+      <w:rPr>
+        <w:rFonts w:ascii="Wingdings" w:hAnsi="Wingdings" w:hint="default"/>
+        <w:sz w:val="20"/>
+      </w:rPr>
+    </w:lvl>
+    <w:lvl w:ilvl="4" w:tentative="1">
+      <w:start w:val="1"/>
+      <w:numFmt w:val="bullet"/>
+      <w:lvlText w:val=""/>
+      <w:lvlJc w:val="left"/>
+      <w:pPr>
+        <w:tabs>
+          <w:tab w:val="num" w:pos="3600"/>
+        </w:tabs>
+        <w:ind w:left="3600" w:hanging="360"/>
+      </w:pPr>
+      <w:rPr>
+        <w:rFonts w:ascii="Wingdings" w:hAnsi="Wingdings" w:hint="default"/>
+        <w:sz w:val="20"/>
+      </w:rPr>
+    </w:lvl>
+    <w:lvl w:ilvl="5" w:tentative="1">
+      <w:start w:val="1"/>
+      <w:numFmt w:val="bullet"/>
+      <w:lvlText w:val=""/>
+      <w:lvlJc w:val="left"/>
+      <w:pPr>
+        <w:tabs>
+          <w:tab w:val="num" w:pos="4320"/>
+        </w:tabs>
+        <w:ind w:left="4320" w:hanging="360"/>
+      </w:pPr>
+      <w:rPr>
+        <w:rFonts w:ascii="Wingdings" w:hAnsi="Wingdings" w:hint="default"/>
+        <w:sz w:val="20"/>
+      </w:rPr>
+    </w:lvl>
+    <w:lvl w:ilvl="6" w:tentative="1">
+      <w:start w:val="1"/>
+      <w:numFmt w:val="bullet"/>
+      <w:lvlText w:val=""/>
+      <w:lvlJc w:val="left"/>
+      <w:pPr>
+        <w:tabs>
+          <w:tab w:val="num" w:pos="5040"/>
+        </w:tabs>
+        <w:ind w:left="5040" w:hanging="360"/>
+      </w:pPr>
+      <w:rPr>
+        <w:rFonts w:ascii="Wingdings" w:hAnsi="Wingdings" w:hint="default"/>
+        <w:sz w:val="20"/>
+      </w:rPr>
+    </w:lvl>
+    <w:lvl w:ilvl="7" w:tentative="1">
+      <w:start w:val="1"/>
+      <w:numFmt w:val="bullet"/>
+      <w:lvlText w:val=""/>
+      <w:lvlJc w:val="left"/>
+      <w:pPr>
+        <w:tabs>
+          <w:tab w:val="num" w:pos="5760"/>
+        </w:tabs>
+        <w:ind w:left="5760" w:hanging="360"/>
+      </w:pPr>
+      <w:rPr>
+        <w:rFonts w:ascii="Wingdings" w:hAnsi="Wingdings" w:hint="default"/>
+        <w:sz w:val="20"/>
+      </w:rPr>
+    </w:lvl>
+    <w:lvl w:ilvl="8" w:tentative="1">
+      <w:start w:val="1"/>
+      <w:numFmt w:val="bullet"/>
+      <w:lvlText w:val=""/>
+      <w:lvlJc w:val="left"/>
+      <w:pPr>
+        <w:tabs>
+          <w:tab w:val="num" w:pos="6480"/>
+        </w:tabs>
+        <w:ind w:left="6480" w:hanging="360"/>
+      </w:pPr>
+      <w:rPr>
+        <w:rFonts w:ascii="Wingdings" w:hAnsi="Wingdings" w:hint="default"/>
+        <w:sz w:val="20"/>
+      </w:rPr>
+    </w:lvl>
+  </w:abstractNum>
+  <w:abstractNum w:abstractNumId="10" w15:restartNumberingAfterBreak="0">
     <w:nsid w:val="2CF56F7A"/>
     <w:multiLevelType w:val="multilevel"/>
     <w:tmpl w:val="AFAE31EE"/>
@@ -1062,7 +3071,305 @@
       </w:rPr>
     </w:lvl>
   </w:abstractNum>
-  <w:abstractNum w:abstractNumId="4" w15:restartNumberingAfterBreak="0">
+  <w:abstractNum w:abstractNumId="11" w15:restartNumberingAfterBreak="0">
+    <w:nsid w:val="323B4953"/>
+    <w:multiLevelType w:val="multilevel"/>
+    <w:tmpl w:val="6450E7D2"/>
+    <w:lvl w:ilvl="0">
+      <w:start w:val="1"/>
+      <w:numFmt w:val="bullet"/>
+      <w:lvlText w:val=""/>
+      <w:lvlJc w:val="left"/>
+      <w:pPr>
+        <w:tabs>
+          <w:tab w:val="num" w:pos="720"/>
+        </w:tabs>
+        <w:ind w:left="720" w:hanging="360"/>
+      </w:pPr>
+      <w:rPr>
+        <w:rFonts w:ascii="Symbol" w:hAnsi="Symbol" w:hint="default"/>
+        <w:sz w:val="20"/>
+      </w:rPr>
+    </w:lvl>
+    <w:lvl w:ilvl="1" w:tentative="1">
+      <w:start w:val="1"/>
+      <w:numFmt w:val="bullet"/>
+      <w:lvlText w:val="o"/>
+      <w:lvlJc w:val="left"/>
+      <w:pPr>
+        <w:tabs>
+          <w:tab w:val="num" w:pos="1440"/>
+        </w:tabs>
+        <w:ind w:left="1440" w:hanging="360"/>
+      </w:pPr>
+      <w:rPr>
+        <w:rFonts w:ascii="Courier New" w:hAnsi="Courier New" w:hint="default"/>
+        <w:sz w:val="20"/>
+      </w:rPr>
+    </w:lvl>
+    <w:lvl w:ilvl="2" w:tentative="1">
+      <w:start w:val="1"/>
+      <w:numFmt w:val="bullet"/>
+      <w:lvlText w:val=""/>
+      <w:lvlJc w:val="left"/>
+      <w:pPr>
+        <w:tabs>
+          <w:tab w:val="num" w:pos="2160"/>
+        </w:tabs>
+        <w:ind w:left="2160" w:hanging="360"/>
+      </w:pPr>
+      <w:rPr>
+        <w:rFonts w:ascii="Wingdings" w:hAnsi="Wingdings" w:hint="default"/>
+        <w:sz w:val="20"/>
+      </w:rPr>
+    </w:lvl>
+    <w:lvl w:ilvl="3" w:tentative="1">
+      <w:start w:val="1"/>
+      <w:numFmt w:val="bullet"/>
+      <w:lvlText w:val=""/>
+      <w:lvlJc w:val="left"/>
+      <w:pPr>
+        <w:tabs>
+          <w:tab w:val="num" w:pos="2880"/>
+        </w:tabs>
+        <w:ind w:left="2880" w:hanging="360"/>
+      </w:pPr>
+      <w:rPr>
+        <w:rFonts w:ascii="Wingdings" w:hAnsi="Wingdings" w:hint="default"/>
+        <w:sz w:val="20"/>
+      </w:rPr>
+    </w:lvl>
+    <w:lvl w:ilvl="4" w:tentative="1">
+      <w:start w:val="1"/>
+      <w:numFmt w:val="bullet"/>
+      <w:lvlText w:val=""/>
+      <w:lvlJc w:val="left"/>
+      <w:pPr>
+        <w:tabs>
+          <w:tab w:val="num" w:pos="3600"/>
+        </w:tabs>
+        <w:ind w:left="3600" w:hanging="360"/>
+      </w:pPr>
+      <w:rPr>
+        <w:rFonts w:ascii="Wingdings" w:hAnsi="Wingdings" w:hint="default"/>
+        <w:sz w:val="20"/>
+      </w:rPr>
+    </w:lvl>
+    <w:lvl w:ilvl="5" w:tentative="1">
+      <w:start w:val="1"/>
+      <w:numFmt w:val="bullet"/>
+      <w:lvlText w:val=""/>
+      <w:lvlJc w:val="left"/>
+      <w:pPr>
+        <w:tabs>
+          <w:tab w:val="num" w:pos="4320"/>
+        </w:tabs>
+        <w:ind w:left="4320" w:hanging="360"/>
+      </w:pPr>
+      <w:rPr>
+        <w:rFonts w:ascii="Wingdings" w:hAnsi="Wingdings" w:hint="default"/>
+        <w:sz w:val="20"/>
+      </w:rPr>
+    </w:lvl>
+    <w:lvl w:ilvl="6" w:tentative="1">
+      <w:start w:val="1"/>
+      <w:numFmt w:val="bullet"/>
+      <w:lvlText w:val=""/>
+      <w:lvlJc w:val="left"/>
+      <w:pPr>
+        <w:tabs>
+          <w:tab w:val="num" w:pos="5040"/>
+        </w:tabs>
+        <w:ind w:left="5040" w:hanging="360"/>
+      </w:pPr>
+      <w:rPr>
+        <w:rFonts w:ascii="Wingdings" w:hAnsi="Wingdings" w:hint="default"/>
+        <w:sz w:val="20"/>
+      </w:rPr>
+    </w:lvl>
+    <w:lvl w:ilvl="7" w:tentative="1">
+      <w:start w:val="1"/>
+      <w:numFmt w:val="bullet"/>
+      <w:lvlText w:val=""/>
+      <w:lvlJc w:val="left"/>
+      <w:pPr>
+        <w:tabs>
+          <w:tab w:val="num" w:pos="5760"/>
+        </w:tabs>
+        <w:ind w:left="5760" w:hanging="360"/>
+      </w:pPr>
+      <w:rPr>
+        <w:rFonts w:ascii="Wingdings" w:hAnsi="Wingdings" w:hint="default"/>
+        <w:sz w:val="20"/>
+      </w:rPr>
+    </w:lvl>
+    <w:lvl w:ilvl="8" w:tentative="1">
+      <w:start w:val="1"/>
+      <w:numFmt w:val="bullet"/>
+      <w:lvlText w:val=""/>
+      <w:lvlJc w:val="left"/>
+      <w:pPr>
+        <w:tabs>
+          <w:tab w:val="num" w:pos="6480"/>
+        </w:tabs>
+        <w:ind w:left="6480" w:hanging="360"/>
+      </w:pPr>
+      <w:rPr>
+        <w:rFonts w:ascii="Wingdings" w:hAnsi="Wingdings" w:hint="default"/>
+        <w:sz w:val="20"/>
+      </w:rPr>
+    </w:lvl>
+  </w:abstractNum>
+  <w:abstractNum w:abstractNumId="12" w15:restartNumberingAfterBreak="0">
+    <w:nsid w:val="3407390A"/>
+    <w:multiLevelType w:val="multilevel"/>
+    <w:tmpl w:val="06BCD7F8"/>
+    <w:lvl w:ilvl="0">
+      <w:start w:val="1"/>
+      <w:numFmt w:val="bullet"/>
+      <w:lvlText w:val=""/>
+      <w:lvlJc w:val="left"/>
+      <w:pPr>
+        <w:tabs>
+          <w:tab w:val="num" w:pos="720"/>
+        </w:tabs>
+        <w:ind w:left="720" w:hanging="360"/>
+      </w:pPr>
+      <w:rPr>
+        <w:rFonts w:ascii="Symbol" w:hAnsi="Symbol" w:hint="default"/>
+        <w:sz w:val="20"/>
+      </w:rPr>
+    </w:lvl>
+    <w:lvl w:ilvl="1" w:tentative="1">
+      <w:start w:val="1"/>
+      <w:numFmt w:val="bullet"/>
+      <w:lvlText w:val="o"/>
+      <w:lvlJc w:val="left"/>
+      <w:pPr>
+        <w:tabs>
+          <w:tab w:val="num" w:pos="1440"/>
+        </w:tabs>
+        <w:ind w:left="1440" w:hanging="360"/>
+      </w:pPr>
+      <w:rPr>
+        <w:rFonts w:ascii="Courier New" w:hAnsi="Courier New" w:hint="default"/>
+        <w:sz w:val="20"/>
+      </w:rPr>
+    </w:lvl>
+    <w:lvl w:ilvl="2" w:tentative="1">
+      <w:start w:val="1"/>
+      <w:numFmt w:val="bullet"/>
+      <w:lvlText w:val=""/>
+      <w:lvlJc w:val="left"/>
+      <w:pPr>
+        <w:tabs>
+          <w:tab w:val="num" w:pos="2160"/>
+        </w:tabs>
+        <w:ind w:left="2160" w:hanging="360"/>
+      </w:pPr>
+      <w:rPr>
+        <w:rFonts w:ascii="Wingdings" w:hAnsi="Wingdings" w:hint="default"/>
+        <w:sz w:val="20"/>
+      </w:rPr>
+    </w:lvl>
+    <w:lvl w:ilvl="3" w:tentative="1">
+      <w:start w:val="1"/>
+      <w:numFmt w:val="bullet"/>
+      <w:lvlText w:val=""/>
+      <w:lvlJc w:val="left"/>
+      <w:pPr>
+        <w:tabs>
+          <w:tab w:val="num" w:pos="2880"/>
+        </w:tabs>
+        <w:ind w:left="2880" w:hanging="360"/>
+      </w:pPr>
+      <w:rPr>
+        <w:rFonts w:ascii="Wingdings" w:hAnsi="Wingdings" w:hint="default"/>
+        <w:sz w:val="20"/>
+      </w:rPr>
+    </w:lvl>
+    <w:lvl w:ilvl="4" w:tentative="1">
+      <w:start w:val="1"/>
+      <w:numFmt w:val="bullet"/>
+      <w:lvlText w:val=""/>
+      <w:lvlJc w:val="left"/>
+      <w:pPr>
+        <w:tabs>
+          <w:tab w:val="num" w:pos="3600"/>
+        </w:tabs>
+        <w:ind w:left="3600" w:hanging="360"/>
+      </w:pPr>
+      <w:rPr>
+        <w:rFonts w:ascii="Wingdings" w:hAnsi="Wingdings" w:hint="default"/>
+        <w:sz w:val="20"/>
+      </w:rPr>
+    </w:lvl>
+    <w:lvl w:ilvl="5" w:tentative="1">
+      <w:start w:val="1"/>
+      <w:numFmt w:val="bullet"/>
+      <w:lvlText w:val=""/>
+      <w:lvlJc w:val="left"/>
+      <w:pPr>
+        <w:tabs>
+          <w:tab w:val="num" w:pos="4320"/>
+        </w:tabs>
+        <w:ind w:left="4320" w:hanging="360"/>
+      </w:pPr>
+      <w:rPr>
+        <w:rFonts w:ascii="Wingdings" w:hAnsi="Wingdings" w:hint="default"/>
+        <w:sz w:val="20"/>
+      </w:rPr>
+    </w:lvl>
+    <w:lvl w:ilvl="6" w:tentative="1">
+      <w:start w:val="1"/>
+      <w:numFmt w:val="bullet"/>
+      <w:lvlText w:val=""/>
+      <w:lvlJc w:val="left"/>
+      <w:pPr>
+        <w:tabs>
+          <w:tab w:val="num" w:pos="5040"/>
+        </w:tabs>
+        <w:ind w:left="5040" w:hanging="360"/>
+      </w:pPr>
+      <w:rPr>
+        <w:rFonts w:ascii="Wingdings" w:hAnsi="Wingdings" w:hint="default"/>
+        <w:sz w:val="20"/>
+      </w:rPr>
+    </w:lvl>
+    <w:lvl w:ilvl="7" w:tentative="1">
+      <w:start w:val="1"/>
+      <w:numFmt w:val="bullet"/>
+      <w:lvlText w:val=""/>
+      <w:lvlJc w:val="left"/>
+      <w:pPr>
+        <w:tabs>
+          <w:tab w:val="num" w:pos="5760"/>
+        </w:tabs>
+        <w:ind w:left="5760" w:hanging="360"/>
+      </w:pPr>
+      <w:rPr>
+        <w:rFonts w:ascii="Wingdings" w:hAnsi="Wingdings" w:hint="default"/>
+        <w:sz w:val="20"/>
+      </w:rPr>
+    </w:lvl>
+    <w:lvl w:ilvl="8" w:tentative="1">
+      <w:start w:val="1"/>
+      <w:numFmt w:val="bullet"/>
+      <w:lvlText w:val=""/>
+      <w:lvlJc w:val="left"/>
+      <w:pPr>
+        <w:tabs>
+          <w:tab w:val="num" w:pos="6480"/>
+        </w:tabs>
+        <w:ind w:left="6480" w:hanging="360"/>
+      </w:pPr>
+      <w:rPr>
+        <w:rFonts w:ascii="Wingdings" w:hAnsi="Wingdings" w:hint="default"/>
+        <w:sz w:val="20"/>
+      </w:rPr>
+    </w:lvl>
+  </w:abstractNum>
+  <w:abstractNum w:abstractNumId="13" w15:restartNumberingAfterBreak="0">
     <w:nsid w:val="39C505B1"/>
     <w:multiLevelType w:val="multilevel"/>
     <w:tmpl w:val="F06CE3F4"/>
@@ -1211,7 +3518,156 @@
       </w:rPr>
     </w:lvl>
   </w:abstractNum>
-  <w:abstractNum w:abstractNumId="5" w15:restartNumberingAfterBreak="0">
+  <w:abstractNum w:abstractNumId="14" w15:restartNumberingAfterBreak="0">
+    <w:nsid w:val="3D454B1E"/>
+    <w:multiLevelType w:val="multilevel"/>
+    <w:tmpl w:val="28582AE6"/>
+    <w:lvl w:ilvl="0">
+      <w:start w:val="1"/>
+      <w:numFmt w:val="bullet"/>
+      <w:lvlText w:val=""/>
+      <w:lvlJc w:val="left"/>
+      <w:pPr>
+        <w:tabs>
+          <w:tab w:val="num" w:pos="720"/>
+        </w:tabs>
+        <w:ind w:left="720" w:hanging="360"/>
+      </w:pPr>
+      <w:rPr>
+        <w:rFonts w:ascii="Symbol" w:hAnsi="Symbol" w:hint="default"/>
+        <w:sz w:val="20"/>
+      </w:rPr>
+    </w:lvl>
+    <w:lvl w:ilvl="1" w:tentative="1">
+      <w:start w:val="1"/>
+      <w:numFmt w:val="bullet"/>
+      <w:lvlText w:val="o"/>
+      <w:lvlJc w:val="left"/>
+      <w:pPr>
+        <w:tabs>
+          <w:tab w:val="num" w:pos="1440"/>
+        </w:tabs>
+        <w:ind w:left="1440" w:hanging="360"/>
+      </w:pPr>
+      <w:rPr>
+        <w:rFonts w:ascii="Courier New" w:hAnsi="Courier New" w:hint="default"/>
+        <w:sz w:val="20"/>
+      </w:rPr>
+    </w:lvl>
+    <w:lvl w:ilvl="2" w:tentative="1">
+      <w:start w:val="1"/>
+      <w:numFmt w:val="bullet"/>
+      <w:lvlText w:val=""/>
+      <w:lvlJc w:val="left"/>
+      <w:pPr>
+        <w:tabs>
+          <w:tab w:val="num" w:pos="2160"/>
+        </w:tabs>
+        <w:ind w:left="2160" w:hanging="360"/>
+      </w:pPr>
+      <w:rPr>
+        <w:rFonts w:ascii="Wingdings" w:hAnsi="Wingdings" w:hint="default"/>
+        <w:sz w:val="20"/>
+      </w:rPr>
+    </w:lvl>
+    <w:lvl w:ilvl="3" w:tentative="1">
+      <w:start w:val="1"/>
+      <w:numFmt w:val="bullet"/>
+      <w:lvlText w:val=""/>
+      <w:lvlJc w:val="left"/>
+      <w:pPr>
+        <w:tabs>
+          <w:tab w:val="num" w:pos="2880"/>
+        </w:tabs>
+        <w:ind w:left="2880" w:hanging="360"/>
+      </w:pPr>
+      <w:rPr>
+        <w:rFonts w:ascii="Wingdings" w:hAnsi="Wingdings" w:hint="default"/>
+        <w:sz w:val="20"/>
+      </w:rPr>
+    </w:lvl>
+    <w:lvl w:ilvl="4" w:tentative="1">
+      <w:start w:val="1"/>
+      <w:numFmt w:val="bullet"/>
+      <w:lvlText w:val=""/>
+      <w:lvlJc w:val="left"/>
+      <w:pPr>
+        <w:tabs>
+          <w:tab w:val="num" w:pos="3600"/>
+        </w:tabs>
+        <w:ind w:left="3600" w:hanging="360"/>
+      </w:pPr>
+      <w:rPr>
+        <w:rFonts w:ascii="Wingdings" w:hAnsi="Wingdings" w:hint="default"/>
+        <w:sz w:val="20"/>
+      </w:rPr>
+    </w:lvl>
+    <w:lvl w:ilvl="5" w:tentative="1">
+      <w:start w:val="1"/>
+      <w:numFmt w:val="bullet"/>
+      <w:lvlText w:val=""/>
+      <w:lvlJc w:val="left"/>
+      <w:pPr>
+        <w:tabs>
+          <w:tab w:val="num" w:pos="4320"/>
+        </w:tabs>
+        <w:ind w:left="4320" w:hanging="360"/>
+      </w:pPr>
+      <w:rPr>
+        <w:rFonts w:ascii="Wingdings" w:hAnsi="Wingdings" w:hint="default"/>
+        <w:sz w:val="20"/>
+      </w:rPr>
+    </w:lvl>
+    <w:lvl w:ilvl="6" w:tentative="1">
+      <w:start w:val="1"/>
+      <w:numFmt w:val="bullet"/>
+      <w:lvlText w:val=""/>
+      <w:lvlJc w:val="left"/>
+      <w:pPr>
+        <w:tabs>
+          <w:tab w:val="num" w:pos="5040"/>
+        </w:tabs>
+        <w:ind w:left="5040" w:hanging="360"/>
+      </w:pPr>
+      <w:rPr>
+        <w:rFonts w:ascii="Wingdings" w:hAnsi="Wingdings" w:hint="default"/>
+        <w:sz w:val="20"/>
+      </w:rPr>
+    </w:lvl>
+    <w:lvl w:ilvl="7" w:tentative="1">
+      <w:start w:val="1"/>
+      <w:numFmt w:val="bullet"/>
+      <w:lvlText w:val=""/>
+      <w:lvlJc w:val="left"/>
+      <w:pPr>
+        <w:tabs>
+          <w:tab w:val="num" w:pos="5760"/>
+        </w:tabs>
+        <w:ind w:left="5760" w:hanging="360"/>
+      </w:pPr>
+      <w:rPr>
+        <w:rFonts w:ascii="Wingdings" w:hAnsi="Wingdings" w:hint="default"/>
+        <w:sz w:val="20"/>
+      </w:rPr>
+    </w:lvl>
+    <w:lvl w:ilvl="8" w:tentative="1">
+      <w:start w:val="1"/>
+      <w:numFmt w:val="bullet"/>
+      <w:lvlText w:val=""/>
+      <w:lvlJc w:val="left"/>
+      <w:pPr>
+        <w:tabs>
+          <w:tab w:val="num" w:pos="6480"/>
+        </w:tabs>
+        <w:ind w:left="6480" w:hanging="360"/>
+      </w:pPr>
+      <w:rPr>
+        <w:rFonts w:ascii="Wingdings" w:hAnsi="Wingdings" w:hint="default"/>
+        <w:sz w:val="20"/>
+      </w:rPr>
+    </w:lvl>
+  </w:abstractNum>
+  <w:abstractNum w:abstractNumId="15" w15:restartNumberingAfterBreak="0">
     <w:nsid w:val="413959F5"/>
     <w:multiLevelType w:val="multilevel"/>
     <w:tmpl w:val="913047C2"/>
@@ -1360,7 +3816,7 @@
       </w:rPr>
     </w:lvl>
   </w:abstractNum>
-  <w:abstractNum w:abstractNumId="6" w15:restartNumberingAfterBreak="0">
+  <w:abstractNum w:abstractNumId="16" w15:restartNumberingAfterBreak="0">
     <w:nsid w:val="515919DC"/>
     <w:multiLevelType w:val="multilevel"/>
     <w:tmpl w:val="9B2A16A2"/>
@@ -1509,7 +3965,7 @@
       </w:rPr>
     </w:lvl>
   </w:abstractNum>
-  <w:abstractNum w:abstractNumId="7" w15:restartNumberingAfterBreak="0">
+  <w:abstractNum w:abstractNumId="17" w15:restartNumberingAfterBreak="0">
     <w:nsid w:val="51782967"/>
     <w:multiLevelType w:val="multilevel"/>
     <w:tmpl w:val="305A742A"/>
@@ -1658,29 +4114,667 @@
       </w:rPr>
     </w:lvl>
   </w:abstractNum>
+  <w:abstractNum w:abstractNumId="18" w15:restartNumberingAfterBreak="0">
+    <w:nsid w:val="5239217C"/>
+    <w:multiLevelType w:val="multilevel"/>
+    <w:tmpl w:val="7B5C13E4"/>
+    <w:lvl w:ilvl="0">
+      <w:start w:val="1"/>
+      <w:numFmt w:val="bullet"/>
+      <w:lvlText w:val=""/>
+      <w:lvlJc w:val="left"/>
+      <w:pPr>
+        <w:tabs>
+          <w:tab w:val="num" w:pos="720"/>
+        </w:tabs>
+        <w:ind w:left="720" w:hanging="360"/>
+      </w:pPr>
+      <w:rPr>
+        <w:rFonts w:ascii="Symbol" w:hAnsi="Symbol" w:hint="default"/>
+        <w:sz w:val="20"/>
+      </w:rPr>
+    </w:lvl>
+    <w:lvl w:ilvl="1" w:tentative="1">
+      <w:start w:val="1"/>
+      <w:numFmt w:val="bullet"/>
+      <w:lvlText w:val="o"/>
+      <w:lvlJc w:val="left"/>
+      <w:pPr>
+        <w:tabs>
+          <w:tab w:val="num" w:pos="1440"/>
+        </w:tabs>
+        <w:ind w:left="1440" w:hanging="360"/>
+      </w:pPr>
+      <w:rPr>
+        <w:rFonts w:ascii="Courier New" w:hAnsi="Courier New" w:hint="default"/>
+        <w:sz w:val="20"/>
+      </w:rPr>
+    </w:lvl>
+    <w:lvl w:ilvl="2" w:tentative="1">
+      <w:start w:val="1"/>
+      <w:numFmt w:val="bullet"/>
+      <w:lvlText w:val=""/>
+      <w:lvlJc w:val="left"/>
+      <w:pPr>
+        <w:tabs>
+          <w:tab w:val="num" w:pos="2160"/>
+        </w:tabs>
+        <w:ind w:left="2160" w:hanging="360"/>
+      </w:pPr>
+      <w:rPr>
+        <w:rFonts w:ascii="Wingdings" w:hAnsi="Wingdings" w:hint="default"/>
+        <w:sz w:val="20"/>
+      </w:rPr>
+    </w:lvl>
+    <w:lvl w:ilvl="3" w:tentative="1">
+      <w:start w:val="1"/>
+      <w:numFmt w:val="bullet"/>
+      <w:lvlText w:val=""/>
+      <w:lvlJc w:val="left"/>
+      <w:pPr>
+        <w:tabs>
+          <w:tab w:val="num" w:pos="2880"/>
+        </w:tabs>
+        <w:ind w:left="2880" w:hanging="360"/>
+      </w:pPr>
+      <w:rPr>
+        <w:rFonts w:ascii="Wingdings" w:hAnsi="Wingdings" w:hint="default"/>
+        <w:sz w:val="20"/>
+      </w:rPr>
+    </w:lvl>
+    <w:lvl w:ilvl="4" w:tentative="1">
+      <w:start w:val="1"/>
+      <w:numFmt w:val="bullet"/>
+      <w:lvlText w:val=""/>
+      <w:lvlJc w:val="left"/>
+      <w:pPr>
+        <w:tabs>
+          <w:tab w:val="num" w:pos="3600"/>
+        </w:tabs>
+        <w:ind w:left="3600" w:hanging="360"/>
+      </w:pPr>
+      <w:rPr>
+        <w:rFonts w:ascii="Wingdings" w:hAnsi="Wingdings" w:hint="default"/>
+        <w:sz w:val="20"/>
+      </w:rPr>
+    </w:lvl>
+    <w:lvl w:ilvl="5" w:tentative="1">
+      <w:start w:val="1"/>
+      <w:numFmt w:val="bullet"/>
+      <w:lvlText w:val=""/>
+      <w:lvlJc w:val="left"/>
+      <w:pPr>
+        <w:tabs>
+          <w:tab w:val="num" w:pos="4320"/>
+        </w:tabs>
+        <w:ind w:left="4320" w:hanging="360"/>
+      </w:pPr>
+      <w:rPr>
+        <w:rFonts w:ascii="Wingdings" w:hAnsi="Wingdings" w:hint="default"/>
+        <w:sz w:val="20"/>
+      </w:rPr>
+    </w:lvl>
+    <w:lvl w:ilvl="6" w:tentative="1">
+      <w:start w:val="1"/>
+      <w:numFmt w:val="bullet"/>
+      <w:lvlText w:val=""/>
+      <w:lvlJc w:val="left"/>
+      <w:pPr>
+        <w:tabs>
+          <w:tab w:val="num" w:pos="5040"/>
+        </w:tabs>
+        <w:ind w:left="5040" w:hanging="360"/>
+      </w:pPr>
+      <w:rPr>
+        <w:rFonts w:ascii="Wingdings" w:hAnsi="Wingdings" w:hint="default"/>
+        <w:sz w:val="20"/>
+      </w:rPr>
+    </w:lvl>
+    <w:lvl w:ilvl="7" w:tentative="1">
+      <w:start w:val="1"/>
+      <w:numFmt w:val="bullet"/>
+      <w:lvlText w:val=""/>
+      <w:lvlJc w:val="left"/>
+      <w:pPr>
+        <w:tabs>
+          <w:tab w:val="num" w:pos="5760"/>
+        </w:tabs>
+        <w:ind w:left="5760" w:hanging="360"/>
+      </w:pPr>
+      <w:rPr>
+        <w:rFonts w:ascii="Wingdings" w:hAnsi="Wingdings" w:hint="default"/>
+        <w:sz w:val="20"/>
+      </w:rPr>
+    </w:lvl>
+    <w:lvl w:ilvl="8" w:tentative="1">
+      <w:start w:val="1"/>
+      <w:numFmt w:val="bullet"/>
+      <w:lvlText w:val=""/>
+      <w:lvlJc w:val="left"/>
+      <w:pPr>
+        <w:tabs>
+          <w:tab w:val="num" w:pos="6480"/>
+        </w:tabs>
+        <w:ind w:left="6480" w:hanging="360"/>
+      </w:pPr>
+      <w:rPr>
+        <w:rFonts w:ascii="Wingdings" w:hAnsi="Wingdings" w:hint="default"/>
+        <w:sz w:val="20"/>
+      </w:rPr>
+    </w:lvl>
+  </w:abstractNum>
+  <w:abstractNum w:abstractNumId="19" w15:restartNumberingAfterBreak="0">
+    <w:nsid w:val="57D837DB"/>
+    <w:multiLevelType w:val="multilevel"/>
+    <w:tmpl w:val="FF82DE40"/>
+    <w:lvl w:ilvl="0">
+      <w:start w:val="1"/>
+      <w:numFmt w:val="bullet"/>
+      <w:lvlText w:val=""/>
+      <w:lvlJc w:val="left"/>
+      <w:pPr>
+        <w:tabs>
+          <w:tab w:val="num" w:pos="720"/>
+        </w:tabs>
+        <w:ind w:left="720" w:hanging="360"/>
+      </w:pPr>
+      <w:rPr>
+        <w:rFonts w:ascii="Symbol" w:hAnsi="Symbol" w:hint="default"/>
+        <w:sz w:val="20"/>
+      </w:rPr>
+    </w:lvl>
+    <w:lvl w:ilvl="1" w:tentative="1">
+      <w:start w:val="1"/>
+      <w:numFmt w:val="bullet"/>
+      <w:lvlText w:val="o"/>
+      <w:lvlJc w:val="left"/>
+      <w:pPr>
+        <w:tabs>
+          <w:tab w:val="num" w:pos="1440"/>
+        </w:tabs>
+        <w:ind w:left="1440" w:hanging="360"/>
+      </w:pPr>
+      <w:rPr>
+        <w:rFonts w:ascii="Courier New" w:hAnsi="Courier New" w:hint="default"/>
+        <w:sz w:val="20"/>
+      </w:rPr>
+    </w:lvl>
+    <w:lvl w:ilvl="2" w:tentative="1">
+      <w:start w:val="1"/>
+      <w:numFmt w:val="bullet"/>
+      <w:lvlText w:val=""/>
+      <w:lvlJc w:val="left"/>
+      <w:pPr>
+        <w:tabs>
+          <w:tab w:val="num" w:pos="2160"/>
+        </w:tabs>
+        <w:ind w:left="2160" w:hanging="360"/>
+      </w:pPr>
+      <w:rPr>
+        <w:rFonts w:ascii="Wingdings" w:hAnsi="Wingdings" w:hint="default"/>
+        <w:sz w:val="20"/>
+      </w:rPr>
+    </w:lvl>
+    <w:lvl w:ilvl="3" w:tentative="1">
+      <w:start w:val="1"/>
+      <w:numFmt w:val="bullet"/>
+      <w:lvlText w:val=""/>
+      <w:lvlJc w:val="left"/>
+      <w:pPr>
+        <w:tabs>
+          <w:tab w:val="num" w:pos="2880"/>
+        </w:tabs>
+        <w:ind w:left="2880" w:hanging="360"/>
+      </w:pPr>
+      <w:rPr>
+        <w:rFonts w:ascii="Wingdings" w:hAnsi="Wingdings" w:hint="default"/>
+        <w:sz w:val="20"/>
+      </w:rPr>
+    </w:lvl>
+    <w:lvl w:ilvl="4" w:tentative="1">
+      <w:start w:val="1"/>
+      <w:numFmt w:val="bullet"/>
+      <w:lvlText w:val=""/>
+      <w:lvlJc w:val="left"/>
+      <w:pPr>
+        <w:tabs>
+          <w:tab w:val="num" w:pos="3600"/>
+        </w:tabs>
+        <w:ind w:left="3600" w:hanging="360"/>
+      </w:pPr>
+      <w:rPr>
+        <w:rFonts w:ascii="Wingdings" w:hAnsi="Wingdings" w:hint="default"/>
+        <w:sz w:val="20"/>
+      </w:rPr>
+    </w:lvl>
+    <w:lvl w:ilvl="5" w:tentative="1">
+      <w:start w:val="1"/>
+      <w:numFmt w:val="bullet"/>
+      <w:lvlText w:val=""/>
+      <w:lvlJc w:val="left"/>
+      <w:pPr>
+        <w:tabs>
+          <w:tab w:val="num" w:pos="4320"/>
+        </w:tabs>
+        <w:ind w:left="4320" w:hanging="360"/>
+      </w:pPr>
+      <w:rPr>
+        <w:rFonts w:ascii="Wingdings" w:hAnsi="Wingdings" w:hint="default"/>
+        <w:sz w:val="20"/>
+      </w:rPr>
+    </w:lvl>
+    <w:lvl w:ilvl="6" w:tentative="1">
+      <w:start w:val="1"/>
+      <w:numFmt w:val="bullet"/>
+      <w:lvlText w:val=""/>
+      <w:lvlJc w:val="left"/>
+      <w:pPr>
+        <w:tabs>
+          <w:tab w:val="num" w:pos="5040"/>
+        </w:tabs>
+        <w:ind w:left="5040" w:hanging="360"/>
+      </w:pPr>
+      <w:rPr>
+        <w:rFonts w:ascii="Wingdings" w:hAnsi="Wingdings" w:hint="default"/>
+        <w:sz w:val="20"/>
+      </w:rPr>
+    </w:lvl>
+    <w:lvl w:ilvl="7" w:tentative="1">
+      <w:start w:val="1"/>
+      <w:numFmt w:val="bullet"/>
+      <w:lvlText w:val=""/>
+      <w:lvlJc w:val="left"/>
+      <w:pPr>
+        <w:tabs>
+          <w:tab w:val="num" w:pos="5760"/>
+        </w:tabs>
+        <w:ind w:left="5760" w:hanging="360"/>
+      </w:pPr>
+      <w:rPr>
+        <w:rFonts w:ascii="Wingdings" w:hAnsi="Wingdings" w:hint="default"/>
+        <w:sz w:val="20"/>
+      </w:rPr>
+    </w:lvl>
+    <w:lvl w:ilvl="8" w:tentative="1">
+      <w:start w:val="1"/>
+      <w:numFmt w:val="bullet"/>
+      <w:lvlText w:val=""/>
+      <w:lvlJc w:val="left"/>
+      <w:pPr>
+        <w:tabs>
+          <w:tab w:val="num" w:pos="6480"/>
+        </w:tabs>
+        <w:ind w:left="6480" w:hanging="360"/>
+      </w:pPr>
+      <w:rPr>
+        <w:rFonts w:ascii="Wingdings" w:hAnsi="Wingdings" w:hint="default"/>
+        <w:sz w:val="20"/>
+      </w:rPr>
+    </w:lvl>
+  </w:abstractNum>
+  <w:abstractNum w:abstractNumId="20" w15:restartNumberingAfterBreak="0">
+    <w:nsid w:val="65F537A3"/>
+    <w:multiLevelType w:val="multilevel"/>
+    <w:tmpl w:val="30D83770"/>
+    <w:lvl w:ilvl="0">
+      <w:start w:val="1"/>
+      <w:numFmt w:val="bullet"/>
+      <w:lvlText w:val=""/>
+      <w:lvlJc w:val="left"/>
+      <w:pPr>
+        <w:tabs>
+          <w:tab w:val="num" w:pos="720"/>
+        </w:tabs>
+        <w:ind w:left="720" w:hanging="360"/>
+      </w:pPr>
+      <w:rPr>
+        <w:rFonts w:ascii="Symbol" w:hAnsi="Symbol" w:hint="default"/>
+        <w:sz w:val="20"/>
+      </w:rPr>
+    </w:lvl>
+    <w:lvl w:ilvl="1" w:tentative="1">
+      <w:start w:val="1"/>
+      <w:numFmt w:val="bullet"/>
+      <w:lvlText w:val="o"/>
+      <w:lvlJc w:val="left"/>
+      <w:pPr>
+        <w:tabs>
+          <w:tab w:val="num" w:pos="1440"/>
+        </w:tabs>
+        <w:ind w:left="1440" w:hanging="360"/>
+      </w:pPr>
+      <w:rPr>
+        <w:rFonts w:ascii="Courier New" w:hAnsi="Courier New" w:hint="default"/>
+        <w:sz w:val="20"/>
+      </w:rPr>
+    </w:lvl>
+    <w:lvl w:ilvl="2" w:tentative="1">
+      <w:start w:val="1"/>
+      <w:numFmt w:val="bullet"/>
+      <w:lvlText w:val=""/>
+      <w:lvlJc w:val="left"/>
+      <w:pPr>
+        <w:tabs>
+          <w:tab w:val="num" w:pos="2160"/>
+        </w:tabs>
+        <w:ind w:left="2160" w:hanging="360"/>
+      </w:pPr>
+      <w:rPr>
+        <w:rFonts w:ascii="Wingdings" w:hAnsi="Wingdings" w:hint="default"/>
+        <w:sz w:val="20"/>
+      </w:rPr>
+    </w:lvl>
+    <w:lvl w:ilvl="3" w:tentative="1">
+      <w:start w:val="1"/>
+      <w:numFmt w:val="bullet"/>
+      <w:lvlText w:val=""/>
+      <w:lvlJc w:val="left"/>
+      <w:pPr>
+        <w:tabs>
+          <w:tab w:val="num" w:pos="2880"/>
+        </w:tabs>
+        <w:ind w:left="2880" w:hanging="360"/>
+      </w:pPr>
+      <w:rPr>
+        <w:rFonts w:ascii="Wingdings" w:hAnsi="Wingdings" w:hint="default"/>
+        <w:sz w:val="20"/>
+      </w:rPr>
+    </w:lvl>
+    <w:lvl w:ilvl="4" w:tentative="1">
+      <w:start w:val="1"/>
+      <w:numFmt w:val="bullet"/>
+      <w:lvlText w:val=""/>
+      <w:lvlJc w:val="left"/>
+      <w:pPr>
+        <w:tabs>
+          <w:tab w:val="num" w:pos="3600"/>
+        </w:tabs>
+        <w:ind w:left="3600" w:hanging="360"/>
+      </w:pPr>
+      <w:rPr>
+        <w:rFonts w:ascii="Wingdings" w:hAnsi="Wingdings" w:hint="default"/>
+        <w:sz w:val="20"/>
+      </w:rPr>
+    </w:lvl>
+    <w:lvl w:ilvl="5" w:tentative="1">
+      <w:start w:val="1"/>
+      <w:numFmt w:val="bullet"/>
+      <w:lvlText w:val=""/>
+      <w:lvlJc w:val="left"/>
+      <w:pPr>
+        <w:tabs>
+          <w:tab w:val="num" w:pos="4320"/>
+        </w:tabs>
+        <w:ind w:left="4320" w:hanging="360"/>
+      </w:pPr>
+      <w:rPr>
+        <w:rFonts w:ascii="Wingdings" w:hAnsi="Wingdings" w:hint="default"/>
+        <w:sz w:val="20"/>
+      </w:rPr>
+    </w:lvl>
+    <w:lvl w:ilvl="6" w:tentative="1">
+      <w:start w:val="1"/>
+      <w:numFmt w:val="bullet"/>
+      <w:lvlText w:val=""/>
+      <w:lvlJc w:val="left"/>
+      <w:pPr>
+        <w:tabs>
+          <w:tab w:val="num" w:pos="5040"/>
+        </w:tabs>
+        <w:ind w:left="5040" w:hanging="360"/>
+      </w:pPr>
+      <w:rPr>
+        <w:rFonts w:ascii="Wingdings" w:hAnsi="Wingdings" w:hint="default"/>
+        <w:sz w:val="20"/>
+      </w:rPr>
+    </w:lvl>
+    <w:lvl w:ilvl="7" w:tentative="1">
+      <w:start w:val="1"/>
+      <w:numFmt w:val="bullet"/>
+      <w:lvlText w:val=""/>
+      <w:lvlJc w:val="left"/>
+      <w:pPr>
+        <w:tabs>
+          <w:tab w:val="num" w:pos="5760"/>
+        </w:tabs>
+        <w:ind w:left="5760" w:hanging="360"/>
+      </w:pPr>
+      <w:rPr>
+        <w:rFonts w:ascii="Wingdings" w:hAnsi="Wingdings" w:hint="default"/>
+        <w:sz w:val="20"/>
+      </w:rPr>
+    </w:lvl>
+    <w:lvl w:ilvl="8" w:tentative="1">
+      <w:start w:val="1"/>
+      <w:numFmt w:val="bullet"/>
+      <w:lvlText w:val=""/>
+      <w:lvlJc w:val="left"/>
+      <w:pPr>
+        <w:tabs>
+          <w:tab w:val="num" w:pos="6480"/>
+        </w:tabs>
+        <w:ind w:left="6480" w:hanging="360"/>
+      </w:pPr>
+      <w:rPr>
+        <w:rFonts w:ascii="Wingdings" w:hAnsi="Wingdings" w:hint="default"/>
+        <w:sz w:val="20"/>
+      </w:rPr>
+    </w:lvl>
+  </w:abstractNum>
+  <w:abstractNum w:abstractNumId="21" w15:restartNumberingAfterBreak="0">
+    <w:nsid w:val="7F9C48E7"/>
+    <w:multiLevelType w:val="multilevel"/>
+    <w:tmpl w:val="F9943DAC"/>
+    <w:lvl w:ilvl="0">
+      <w:start w:val="1"/>
+      <w:numFmt w:val="bullet"/>
+      <w:lvlText w:val=""/>
+      <w:lvlJc w:val="left"/>
+      <w:pPr>
+        <w:tabs>
+          <w:tab w:val="num" w:pos="720"/>
+        </w:tabs>
+        <w:ind w:left="720" w:hanging="360"/>
+      </w:pPr>
+      <w:rPr>
+        <w:rFonts w:ascii="Symbol" w:hAnsi="Symbol" w:hint="default"/>
+        <w:sz w:val="20"/>
+      </w:rPr>
+    </w:lvl>
+    <w:lvl w:ilvl="1" w:tentative="1">
+      <w:start w:val="1"/>
+      <w:numFmt w:val="bullet"/>
+      <w:lvlText w:val="o"/>
+      <w:lvlJc w:val="left"/>
+      <w:pPr>
+        <w:tabs>
+          <w:tab w:val="num" w:pos="1440"/>
+        </w:tabs>
+        <w:ind w:left="1440" w:hanging="360"/>
+      </w:pPr>
+      <w:rPr>
+        <w:rFonts w:ascii="Courier New" w:hAnsi="Courier New" w:hint="default"/>
+        <w:sz w:val="20"/>
+      </w:rPr>
+    </w:lvl>
+    <w:lvl w:ilvl="2" w:tentative="1">
+      <w:start w:val="1"/>
+      <w:numFmt w:val="bullet"/>
+      <w:lvlText w:val=""/>
+      <w:lvlJc w:val="left"/>
+      <w:pPr>
+        <w:tabs>
+          <w:tab w:val="num" w:pos="2160"/>
+        </w:tabs>
+        <w:ind w:left="2160" w:hanging="360"/>
+      </w:pPr>
+      <w:rPr>
+        <w:rFonts w:ascii="Wingdings" w:hAnsi="Wingdings" w:hint="default"/>
+        <w:sz w:val="20"/>
+      </w:rPr>
+    </w:lvl>
+    <w:lvl w:ilvl="3" w:tentative="1">
+      <w:start w:val="1"/>
+      <w:numFmt w:val="bullet"/>
+      <w:lvlText w:val=""/>
+      <w:lvlJc w:val="left"/>
+      <w:pPr>
+        <w:tabs>
+          <w:tab w:val="num" w:pos="2880"/>
+        </w:tabs>
+        <w:ind w:left="2880" w:hanging="360"/>
+      </w:pPr>
+      <w:rPr>
+        <w:rFonts w:ascii="Wingdings" w:hAnsi="Wingdings" w:hint="default"/>
+        <w:sz w:val="20"/>
+      </w:rPr>
+    </w:lvl>
+    <w:lvl w:ilvl="4" w:tentative="1">
+      <w:start w:val="1"/>
+      <w:numFmt w:val="bullet"/>
+      <w:lvlText w:val=""/>
+      <w:lvlJc w:val="left"/>
+      <w:pPr>
+        <w:tabs>
+          <w:tab w:val="num" w:pos="3600"/>
+        </w:tabs>
+        <w:ind w:left="3600" w:hanging="360"/>
+      </w:pPr>
+      <w:rPr>
+        <w:rFonts w:ascii="Wingdings" w:hAnsi="Wingdings" w:hint="default"/>
+        <w:sz w:val="20"/>
+      </w:rPr>
+    </w:lvl>
+    <w:lvl w:ilvl="5" w:tentative="1">
+      <w:start w:val="1"/>
+      <w:numFmt w:val="bullet"/>
+      <w:lvlText w:val=""/>
+      <w:lvlJc w:val="left"/>
+      <w:pPr>
+        <w:tabs>
+          <w:tab w:val="num" w:pos="4320"/>
+        </w:tabs>
+        <w:ind w:left="4320" w:hanging="360"/>
+      </w:pPr>
+      <w:rPr>
+        <w:rFonts w:ascii="Wingdings" w:hAnsi="Wingdings" w:hint="default"/>
+        <w:sz w:val="20"/>
+      </w:rPr>
+    </w:lvl>
+    <w:lvl w:ilvl="6" w:tentative="1">
+      <w:start w:val="1"/>
+      <w:numFmt w:val="bullet"/>
+      <w:lvlText w:val=""/>
+      <w:lvlJc w:val="left"/>
+      <w:pPr>
+        <w:tabs>
+          <w:tab w:val="num" w:pos="5040"/>
+        </w:tabs>
+        <w:ind w:left="5040" w:hanging="360"/>
+      </w:pPr>
+      <w:rPr>
+        <w:rFonts w:ascii="Wingdings" w:hAnsi="Wingdings" w:hint="default"/>
+        <w:sz w:val="20"/>
+      </w:rPr>
+    </w:lvl>
+    <w:lvl w:ilvl="7" w:tentative="1">
+      <w:start w:val="1"/>
+      <w:numFmt w:val="bullet"/>
+      <w:lvlText w:val=""/>
+      <w:lvlJc w:val="left"/>
+      <w:pPr>
+        <w:tabs>
+          <w:tab w:val="num" w:pos="5760"/>
+        </w:tabs>
+        <w:ind w:left="5760" w:hanging="360"/>
+      </w:pPr>
+      <w:rPr>
+        <w:rFonts w:ascii="Wingdings" w:hAnsi="Wingdings" w:hint="default"/>
+        <w:sz w:val="20"/>
+      </w:rPr>
+    </w:lvl>
+    <w:lvl w:ilvl="8" w:tentative="1">
+      <w:start w:val="1"/>
+      <w:numFmt w:val="bullet"/>
+      <w:lvlText w:val=""/>
+      <w:lvlJc w:val="left"/>
+      <w:pPr>
+        <w:tabs>
+          <w:tab w:val="num" w:pos="6480"/>
+        </w:tabs>
+        <w:ind w:left="6480" w:hanging="360"/>
+      </w:pPr>
+      <w:rPr>
+        <w:rFonts w:ascii="Wingdings" w:hAnsi="Wingdings" w:hint="default"/>
+        <w:sz w:val="20"/>
+      </w:rPr>
+    </w:lvl>
+  </w:abstractNum>
   <w:num w:numId="1" w16cid:durableId="22293490">
+    <w:abstractNumId w:val="10"/>
+  </w:num>
+  <w:num w:numId="2" w16cid:durableId="769079853">
+    <w:abstractNumId w:val="15"/>
+  </w:num>
+  <w:num w:numId="3" w16cid:durableId="749349848">
+    <w:abstractNumId w:val="7"/>
+  </w:num>
+  <w:num w:numId="4" w16cid:durableId="1146170249">
+    <w:abstractNumId w:val="13"/>
+  </w:num>
+  <w:num w:numId="5" w16cid:durableId="1529493117">
+    <w:abstractNumId w:val="16"/>
+  </w:num>
+  <w:num w:numId="6" w16cid:durableId="1638026338">
     <w:abstractNumId w:val="3"/>
   </w:num>
-  <w:num w:numId="2" w16cid:durableId="769079853">
-    <w:abstractNumId w:val="5"/>
-  </w:num>
-  <w:num w:numId="3" w16cid:durableId="749349848">
+  <w:num w:numId="7" w16cid:durableId="1702511221">
     <w:abstractNumId w:val="2"/>
   </w:num>
-  <w:num w:numId="4" w16cid:durableId="1146170249">
+  <w:num w:numId="8" w16cid:durableId="1747679072">
+    <w:abstractNumId w:val="17"/>
+  </w:num>
+  <w:num w:numId="9" w16cid:durableId="283268185">
+    <w:abstractNumId w:val="9"/>
+  </w:num>
+  <w:num w:numId="10" w16cid:durableId="1488866432">
+    <w:abstractNumId w:val="8"/>
+  </w:num>
+  <w:num w:numId="11" w16cid:durableId="673455023">
+    <w:abstractNumId w:val="21"/>
+  </w:num>
+  <w:num w:numId="12" w16cid:durableId="139276143">
+    <w:abstractNumId w:val="14"/>
+  </w:num>
+  <w:num w:numId="13" w16cid:durableId="1365323946">
+    <w:abstractNumId w:val="6"/>
+  </w:num>
+  <w:num w:numId="14" w16cid:durableId="1900626019">
     <w:abstractNumId w:val="4"/>
   </w:num>
-  <w:num w:numId="5" w16cid:durableId="1529493117">
-    <w:abstractNumId w:val="6"/>
+  <w:num w:numId="15" w16cid:durableId="1535993792">
+    <w:abstractNumId w:val="19"/>
   </w:num>
-  <w:num w:numId="6" w16cid:durableId="1638026338">
+  <w:num w:numId="16" w16cid:durableId="1907834061">
+    <w:abstractNumId w:val="12"/>
+  </w:num>
+  <w:num w:numId="17" w16cid:durableId="1235552785">
+    <w:abstractNumId w:val="18"/>
+  </w:num>
+  <w:num w:numId="18" w16cid:durableId="94597574">
+    <w:abstractNumId w:val="20"/>
+  </w:num>
+  <w:num w:numId="19" w16cid:durableId="1535263851">
+    <w:abstractNumId w:val="0"/>
+  </w:num>
+  <w:num w:numId="20" w16cid:durableId="1492335170">
     <w:abstractNumId w:val="1"/>
   </w:num>
-  <w:num w:numId="7" w16cid:durableId="1702511221">
-    <w:abstractNumId w:val="0"/>
+  <w:num w:numId="21" w16cid:durableId="1986350959">
+    <w:abstractNumId w:val="11"/>
   </w:num>
-  <w:num w:numId="8" w16cid:durableId="1747679072">
-    <w:abstractNumId w:val="7"/>
+  <w:num w:numId="22" w16cid:durableId="265358022">
+    <w:abstractNumId w:val="5"/>
   </w:num>
 </w:numbering>
 </file>

</xml_diff>